<commit_message>
novo trigger na DB quando dá update ao username de um User dar update aos creators e modifiers
</commit_message>
<xml_diff>
--- a/RelatorioFinal.docx
+++ b/RelatorioFinal.docx
@@ -846,7 +846,13 @@
     <w:sdt>
       <w:sdtPr>
         <w:rPr>
-          <w:lang w:val="pt-PT"/>
+          <w:rFonts w:ascii="Times New Roman" w:eastAsia="Arial Unicode MS" w:hAnsi="Times New Roman" w:cs="Arial Unicode MS"/>
+          <w:color w:val="000000"/>
+          <w:sz w:val="24"/>
+          <w:szCs w:val="24"/>
+          <w:bdr w:val="nil"/>
+          <w:shd w:val="clear" w:color="auto" w:fill="FFFFFF"/>
+          <w:lang w:val="pt-PT" w:eastAsia="pt-PT"/>
         </w:rPr>
         <w:id w:val="1585180497"/>
         <w:docPartObj>
@@ -856,21 +862,17 @@
       </w:sdtPr>
       <w:sdtEndPr>
         <w:rPr>
-          <w:rFonts w:ascii="Times New Roman" w:eastAsia="Arial Unicode MS" w:hAnsi="Times New Roman" w:cs="Arial Unicode MS"/>
           <w:b/>
           <w:bCs/>
-          <w:color w:val="000000"/>
-          <w:sz w:val="24"/>
-          <w:szCs w:val="24"/>
-          <w:bdr w:val="nil"/>
-          <w:shd w:val="clear" w:color="auto" w:fill="FFFFFF"/>
-          <w:lang w:eastAsia="pt-PT"/>
         </w:rPr>
       </w:sdtEndPr>
       <w:sdtContent>
         <w:p>
           <w:pPr>
             <w:pStyle w:val="Cabealhodondice"/>
+            <w:rPr>
+              <w:lang w:val="pt-PT"/>
+            </w:rPr>
           </w:pPr>
           <w:r>
             <w:rPr>
@@ -2097,21 +2099,7 @@
                 <w:rStyle w:val="Hiperligao"/>
                 <w:noProof/>
               </w:rPr>
-              <w:t>Figu</w:t>
-            </w:r>
-            <w:r>
-              <w:rPr>
-                <w:rStyle w:val="Hiperligao"/>
-                <w:noProof/>
-              </w:rPr>
-              <w:t>r</w:t>
-            </w:r>
-            <w:r>
-              <w:rPr>
-                <w:rStyle w:val="Hiperligao"/>
-                <w:noProof/>
-              </w:rPr>
-              <w:t>a 3 – Arquitetura da solução.</w:t>
+              <w:t>Figura 3 – Arquitetura da solução.</w:t>
             </w:r>
             <w:r>
               <w:rPr>
@@ -5054,6 +5042,7 @@
           <w:id w:val="1492363195"/>
           <w:citation/>
         </w:sdtPr>
+        <w:sdtEndPr/>
         <w:sdtContent>
           <w:r>
             <w:rPr>
@@ -5229,6 +5218,7 @@
           <w:id w:val="916049667"/>
           <w:citation/>
         </w:sdtPr>
+        <w:sdtEndPr/>
         <w:sdtContent>
           <w:r>
             <w:fldChar w:fldCharType="begin"/>
@@ -5270,6 +5260,7 @@
           <w:id w:val="283780796"/>
           <w:citation/>
         </w:sdtPr>
+        <w:sdtEndPr/>
         <w:sdtContent>
           <w:r>
             <w:fldChar w:fldCharType="begin"/>
@@ -7102,6 +7093,7 @@
           <w:id w:val="-190299677"/>
           <w:citation/>
         </w:sdtPr>
+        <w:sdtEndPr/>
         <w:sdtContent>
           <w:r>
             <w:fldChar w:fldCharType="begin"/>
@@ -7146,6 +7138,7 @@
           <w:id w:val="614326262"/>
           <w:citation/>
         </w:sdtPr>
+        <w:sdtEndPr/>
         <w:sdtContent>
           <w:r>
             <w:fldChar w:fldCharType="begin"/>
@@ -7348,6 +7341,7 @@
           <w:id w:val="-1587064474"/>
           <w:citation/>
         </w:sdtPr>
+        <w:sdtEndPr/>
         <w:sdtContent>
           <w:r>
             <w:rPr>
@@ -7479,6 +7473,7 @@
           <w:id w:val="1881123245"/>
           <w:citation/>
         </w:sdtPr>
+        <w:sdtEndPr/>
         <w:sdtContent>
           <w:r>
             <w:rPr>
@@ -7589,6 +7584,7 @@
           <w:id w:val="-574355901"/>
           <w:citation/>
         </w:sdtPr>
+        <w:sdtEndPr/>
         <w:sdtContent>
           <w:r>
             <w:rPr>
@@ -7870,6 +7866,7 @@
           <w:id w:val="-88704575"/>
           <w:citation/>
         </w:sdtPr>
+        <w:sdtEndPr/>
         <w:sdtContent>
           <w:r>
             <w:rPr>
@@ -7987,6 +7984,7 @@
           <w:id w:val="459072263"/>
           <w:citation/>
         </w:sdtPr>
+        <w:sdtEndPr/>
         <w:sdtContent>
           <w:r>
             <w:rPr>
@@ -8377,6 +8375,7 @@
           <w:id w:val="-802613393"/>
           <w:citation/>
         </w:sdtPr>
+        <w:sdtEndPr/>
         <w:sdtContent>
           <w:r>
             <w:fldChar w:fldCharType="begin"/>
@@ -8418,6 +8417,9 @@
       </w:r>
       <w:r>
         <w:t xml:space="preserve"> Entidade-Associação</w:t>
+      </w:r>
+      <w:r>
+        <w:t xml:space="preserve"> (EA)</w:t>
       </w:r>
       <w:r>
         <w:t xml:space="preserve">. </w:t>
@@ -8496,6 +8498,9 @@
         <w:t>4</w:t>
       </w:r>
       <w:r>
+        <w:rPr>
+          <w:noProof/>
+        </w:rPr>
         <w:fldChar w:fldCharType="end"/>
       </w:r>
       <w:r>
@@ -9081,6 +9086,7 @@
           <w:id w:val="984278983"/>
           <w:citation/>
         </w:sdtPr>
+        <w:sdtEndPr/>
         <w:sdtContent>
           <w:r>
             <w:fldChar w:fldCharType="begin"/>
@@ -9147,6 +9153,7 @@
           <w:id w:val="2137137315"/>
           <w:citation/>
         </w:sdtPr>
+        <w:sdtEndPr/>
         <w:sdtContent>
           <w:r>
             <w:fldChar w:fldCharType="begin"/>
@@ -9179,9 +9186,6 @@
     <w:p>
       <w:pPr>
         <w:jc w:val="both"/>
-        <w:rPr>
-          <w:rFonts w:eastAsia="Times New Roman" w:cs="Times New Roman"/>
-        </w:rPr>
       </w:pPr>
       <w:r>
         <w:lastRenderedPageBreak/>
@@ -9212,101 +9216,496 @@
     <w:p>
       <w:pPr>
         <w:jc w:val="both"/>
-        <w:rPr>
-          <w:rFonts w:eastAsia="Times New Roman" w:cs="Times New Roman"/>
-        </w:rPr>
-      </w:pPr>
+      </w:pPr>
+      <w:commentRangeStart w:id="392"/>
+      <w:r>
+        <w:t>Como restrições de integridade</w:t>
+      </w:r>
+      <w:r>
+        <w:t xml:space="preserve"> (RI)</w:t>
+      </w:r>
+      <w:r>
+        <w:t xml:space="preserve"> o </w:t>
+      </w:r>
+      <w:proofErr w:type="spellStart"/>
+      <w:r>
+        <w:t>serial_number</w:t>
+      </w:r>
+      <w:proofErr w:type="spellEnd"/>
+      <w:r>
+        <w:t xml:space="preserve"> da tabela Hardware, o </w:t>
+      </w:r>
+      <w:proofErr w:type="spellStart"/>
+      <w:r>
+        <w:t>user_name</w:t>
+      </w:r>
+      <w:proofErr w:type="spellEnd"/>
+      <w:r>
+        <w:t xml:space="preserve"> da tabela </w:t>
+      </w:r>
+      <w:proofErr w:type="spellStart"/>
+      <w:r>
+        <w:t>Probeuser</w:t>
+      </w:r>
+      <w:proofErr w:type="spellEnd"/>
+      <w:r>
+        <w:t xml:space="preserve"> e o </w:t>
+      </w:r>
+      <w:proofErr w:type="spellStart"/>
+      <w:r>
+        <w:t>user_profile</w:t>
+      </w:r>
+      <w:proofErr w:type="spellEnd"/>
+      <w:r>
+        <w:t xml:space="preserve"> da tabela </w:t>
+      </w:r>
+      <w:proofErr w:type="spellStart"/>
+      <w:r>
+        <w:t>UserProfile</w:t>
+      </w:r>
+      <w:proofErr w:type="spellEnd"/>
+      <w:r>
+        <w:t xml:space="preserve"> são </w:t>
+      </w:r>
+      <w:proofErr w:type="spellStart"/>
+      <w:r>
+        <w:rPr>
+          <w:i/>
+          <w:iCs/>
+        </w:rPr>
+        <w:t>unique</w:t>
+      </w:r>
+      <w:proofErr w:type="spellEnd"/>
+      <w:r>
+        <w:t>.</w:t>
+      </w:r>
+      <w:r>
+        <w:t xml:space="preserve"> </w:t>
+      </w:r>
+      <w:r>
+        <w:t xml:space="preserve">Existem também três enumerados: </w:t>
+      </w:r>
+      <w:proofErr w:type="spellStart"/>
+      <w:r>
+        <w:t>ObuState</w:t>
+      </w:r>
+      <w:proofErr w:type="spellEnd"/>
+      <w:r>
+        <w:t xml:space="preserve">, </w:t>
+      </w:r>
+      <w:proofErr w:type="spellStart"/>
+      <w:r>
+        <w:t>PO_Role</w:t>
+      </w:r>
+      <w:proofErr w:type="spellEnd"/>
+      <w:r>
+        <w:t xml:space="preserve"> e </w:t>
+      </w:r>
+      <w:proofErr w:type="spellStart"/>
+      <w:r>
+        <w:t>AccessType</w:t>
+      </w:r>
+      <w:proofErr w:type="spellEnd"/>
+      <w:r>
+        <w:t xml:space="preserve">, que não se encontram no modelo EA, pois foi pensado serem tratados como </w:t>
+      </w:r>
+      <w:proofErr w:type="spellStart"/>
+      <w:r>
+        <w:t>RIs</w:t>
+      </w:r>
+      <w:proofErr w:type="spellEnd"/>
+      <w:r>
+        <w:t>.</w:t>
+      </w:r>
+      <w:commentRangeEnd w:id="392"/>
+      <w:r>
+        <w:rPr>
+          <w:rStyle w:val="Refdecomentrio"/>
+        </w:rPr>
+        <w:commentReference w:id="392"/>
+      </w:r>
     </w:p>
     <w:p>
       <w:pPr>
+        <w:jc w:val="both"/>
+      </w:pPr>
+      <w:r>
+        <w:t xml:space="preserve">Foram criadas algumas vistas na </w:t>
+      </w:r>
+      <w:r>
+        <w:t>Base de Dados que</w:t>
+      </w:r>
+      <w:r>
+        <w:t xml:space="preserve"> </w:t>
+      </w:r>
+      <w:r>
+        <w:t>auxiliaram</w:t>
+      </w:r>
+      <w:r>
+        <w:t xml:space="preserve"> </w:t>
+      </w:r>
+      <w:r>
+        <w:t>n</w:t>
+      </w:r>
+      <w:r>
+        <w:t xml:space="preserve">o desenvolvimento </w:t>
+      </w:r>
+      <w:r>
+        <w:t>da mesma. Mesmo assim</w:t>
+      </w:r>
+      <w:r>
+        <w:t xml:space="preserve"> só uma delas é usada pela API</w:t>
+      </w:r>
+      <w:r>
+        <w:t xml:space="preserve">: </w:t>
+      </w:r>
+      <w:proofErr w:type="spellStart"/>
+      <w:r>
+        <w:t>view_Probeuser_Obu</w:t>
+      </w:r>
+      <w:proofErr w:type="spellEnd"/>
+      <w:r>
+        <w:t xml:space="preserve"> que é usada para retornar todas as associações entre utilizadores e </w:t>
+      </w:r>
+      <w:proofErr w:type="spellStart"/>
+      <w:r>
+        <w:t>OBUs</w:t>
+      </w:r>
+      <w:proofErr w:type="spellEnd"/>
+      <w:r>
+        <w:t xml:space="preserve"> com os </w:t>
+      </w:r>
+      <w:proofErr w:type="spellStart"/>
+      <w:r>
+        <w:rPr>
+          <w:i/>
+          <w:iCs/>
+        </w:rPr>
+        <w:t>IDs</w:t>
+      </w:r>
+      <w:proofErr w:type="spellEnd"/>
+      <w:r>
+        <w:t xml:space="preserve"> e os nomes do utilizador </w:t>
+      </w:r>
+      <w:r>
+        <w:t>e</w:t>
+      </w:r>
+      <w:r>
+        <w:t xml:space="preserve"> da OBU</w:t>
+      </w:r>
+      <w:r>
+        <w:t>.</w:t>
+      </w:r>
+    </w:p>
+    <w:p>
+      <w:pPr>
+        <w:jc w:val="both"/>
+      </w:pPr>
+      <w:r>
+        <w:t xml:space="preserve">Nesta componente também foram desenvolvidos </w:t>
+      </w:r>
+      <w:r>
+        <w:t>três</w:t>
+      </w:r>
+      <w:r>
+        <w:t xml:space="preserve"> </w:t>
+      </w:r>
+      <w:proofErr w:type="spellStart"/>
+      <w:r>
+        <w:rPr>
+          <w:i/>
+          <w:iCs/>
+        </w:rPr>
+        <w:t>triggers</w:t>
+      </w:r>
+      <w:proofErr w:type="spellEnd"/>
+      <w:r>
+        <w:t>, mas com as regras de negócio impostas depois de finalizada esta componente,</w:t>
+      </w:r>
+      <w:r>
+        <w:t xml:space="preserve"> dois destes</w:t>
+      </w:r>
+      <w:r>
+        <w:t xml:space="preserve"> encontram-se inúteis. </w:t>
+      </w:r>
+      <w:r>
+        <w:t xml:space="preserve">Todavia, deve-se destacar o terceiro </w:t>
+      </w:r>
+      <w:proofErr w:type="spellStart"/>
+      <w:r>
+        <w:rPr>
+          <w:i/>
+          <w:iCs/>
+        </w:rPr>
+        <w:t>trigger</w:t>
+      </w:r>
+      <w:proofErr w:type="spellEnd"/>
+      <w:r>
+        <w:t>, que é acionado quando o nome de um utilizador é atualizado, das seguintes formas:</w:t>
+      </w:r>
+    </w:p>
+    <w:p>
+      <w:pPr>
+        <w:pStyle w:val="PargrafodaLista"/>
+        <w:numPr>
+          <w:ilvl w:val="0"/>
+          <w:numId w:val="30"/>
+        </w:numPr>
+        <w:jc w:val="both"/>
+      </w:pPr>
+      <w:r>
+        <w:t xml:space="preserve">Os campos </w:t>
+      </w:r>
+      <w:proofErr w:type="spellStart"/>
+      <w:r>
+        <w:rPr>
+          <w:i/>
+          <w:iCs/>
+        </w:rPr>
+        <w:t>creator</w:t>
+      </w:r>
+      <w:proofErr w:type="spellEnd"/>
+      <w:r>
+        <w:t xml:space="preserve"> e </w:t>
+      </w:r>
+      <w:proofErr w:type="spellStart"/>
+      <w:r>
+        <w:rPr>
+          <w:i/>
+          <w:iCs/>
+        </w:rPr>
+        <w:t>modifier</w:t>
+      </w:r>
+      <w:proofErr w:type="spellEnd"/>
+      <w:r>
+        <w:t xml:space="preserve"> não se encontrar relacionados com nenhum utilizador (não são </w:t>
+      </w:r>
+      <w:proofErr w:type="spellStart"/>
+      <w:r>
+        <w:rPr>
+          <w:i/>
+          <w:iCs/>
+        </w:rPr>
+        <w:t>Foreign</w:t>
+      </w:r>
+      <w:proofErr w:type="spellEnd"/>
+      <w:r>
+        <w:rPr>
+          <w:i/>
+          <w:iCs/>
+        </w:rPr>
+        <w:t xml:space="preserve"> </w:t>
+      </w:r>
+      <w:proofErr w:type="spellStart"/>
+      <w:r>
+        <w:rPr>
+          <w:i/>
+          <w:iCs/>
+        </w:rPr>
+        <w:t>Keys</w:t>
+      </w:r>
+      <w:proofErr w:type="spellEnd"/>
+      <w:r>
+        <w:t xml:space="preserve">) aquando de um </w:t>
+      </w:r>
+      <w:proofErr w:type="spellStart"/>
+      <w:r>
+        <w:rPr>
+          <w:i/>
+          <w:iCs/>
+        </w:rPr>
+        <w:t>update</w:t>
+      </w:r>
+      <w:proofErr w:type="spellEnd"/>
+      <w:r>
+        <w:t xml:space="preserve"> ao nome do utilizador não são alterados. Como foi decidido manter inalterado o máximo possível d</w:t>
+      </w:r>
+      <w:r>
+        <w:t xml:space="preserve">o modelo de dados não foram inseridas estas </w:t>
+      </w:r>
+      <w:proofErr w:type="spellStart"/>
+      <w:r>
+        <w:rPr>
+          <w:i/>
+          <w:iCs/>
+        </w:rPr>
+        <w:t>constraints</w:t>
+      </w:r>
+      <w:proofErr w:type="spellEnd"/>
+      <w:r>
+        <w:t xml:space="preserve">, daí termos achado necessário implementar este </w:t>
+      </w:r>
+      <w:proofErr w:type="spellStart"/>
+      <w:r>
+        <w:rPr>
+          <w:i/>
+          <w:iCs/>
+        </w:rPr>
+        <w:t>trigger</w:t>
+      </w:r>
+      <w:proofErr w:type="spellEnd"/>
+      <w:r>
+        <w:t>.</w:t>
+      </w:r>
+    </w:p>
+    <w:p>
+      <w:pPr>
+        <w:pStyle w:val="PargrafodaLista"/>
+        <w:numPr>
+          <w:ilvl w:val="0"/>
+          <w:numId w:val="30"/>
+        </w:numPr>
+        <w:jc w:val="both"/>
+      </w:pPr>
+      <w:r>
+        <w:t xml:space="preserve">Na população inicial da base de dados ou uma inserção “à mão/direta” estes campos não verificam se o nome do </w:t>
+      </w:r>
+      <w:proofErr w:type="spellStart"/>
+      <w:r>
+        <w:rPr>
+          <w:i/>
+          <w:iCs/>
+        </w:rPr>
+        <w:t>creator</w:t>
+      </w:r>
+      <w:proofErr w:type="spellEnd"/>
+      <w:r>
+        <w:t xml:space="preserve"> ou </w:t>
+      </w:r>
+      <w:proofErr w:type="spellStart"/>
+      <w:r>
+        <w:rPr>
+          <w:i/>
+          <w:iCs/>
+        </w:rPr>
+        <w:t>modifier</w:t>
+      </w:r>
+      <w:proofErr w:type="spellEnd"/>
+      <w:r>
+        <w:t xml:space="preserve"> existe</w:t>
+      </w:r>
+      <w:r>
+        <w:t>m</w:t>
+      </w:r>
+      <w:r>
+        <w:t xml:space="preserve"> </w:t>
+      </w:r>
+      <w:r>
+        <w:t>pertencem a algum</w:t>
+      </w:r>
+      <w:r>
+        <w:t xml:space="preserve"> utilizador</w:t>
+      </w:r>
+      <w:r>
+        <w:t>, logo se o nome de um utilizador for atualizado para o nome que está nesses campos, estes irão passar “a ser dele”.</w:t>
+      </w:r>
+      <w:bookmarkStart w:id="393" w:name="_GoBack"/>
+      <w:bookmarkEnd w:id="393"/>
+    </w:p>
+    <w:p>
+      <w:pPr>
+        <w:jc w:val="both"/>
+      </w:pPr>
+      <w:r>
+        <w:t>Pois toda a dinâmica de negócio é feita na API</w:t>
+      </w:r>
+    </w:p>
+    <w:p>
+      <w:pPr>
+        <w:jc w:val="both"/>
+        <w:rPr>
+          <w:rFonts w:eastAsia="Times New Roman" w:cs="Times New Roman"/>
+        </w:rPr>
+      </w:pPr>
+    </w:p>
+    <w:p>
+      <w:pPr>
         <w:pStyle w:val="Ttulo2"/>
         <w:rPr>
           <w:rFonts w:eastAsia="Times New Roman" w:cs="Times New Roman"/>
         </w:rPr>
       </w:pPr>
-      <w:bookmarkStart w:id="392" w:name="_Toc9811010"/>
-      <w:bookmarkStart w:id="393" w:name="_Toc9811183"/>
-      <w:bookmarkStart w:id="394" w:name="_Toc9867833"/>
-      <w:bookmarkStart w:id="395" w:name="_Toc9870225"/>
-      <w:bookmarkStart w:id="396" w:name="_Toc9870781"/>
-      <w:bookmarkStart w:id="397" w:name="_Toc9811011"/>
-      <w:bookmarkStart w:id="398" w:name="_Toc9811184"/>
-      <w:bookmarkStart w:id="399" w:name="_Toc9867834"/>
-      <w:bookmarkStart w:id="400" w:name="_Toc9870226"/>
-      <w:bookmarkStart w:id="401" w:name="_Toc9870782"/>
-      <w:bookmarkStart w:id="402" w:name="_Toc9811012"/>
-      <w:bookmarkStart w:id="403" w:name="_Toc9811185"/>
-      <w:bookmarkStart w:id="404" w:name="_Toc9867835"/>
-      <w:bookmarkStart w:id="405" w:name="_Toc9870227"/>
-      <w:bookmarkStart w:id="406" w:name="_Toc9870783"/>
-      <w:bookmarkStart w:id="407" w:name="_Toc9811013"/>
-      <w:bookmarkStart w:id="408" w:name="_Toc9811186"/>
-      <w:bookmarkStart w:id="409" w:name="_Toc9867836"/>
-      <w:bookmarkStart w:id="410" w:name="_Toc9870228"/>
-      <w:bookmarkStart w:id="411" w:name="_Toc9870784"/>
-      <w:bookmarkStart w:id="412" w:name="_Toc9811014"/>
-      <w:bookmarkStart w:id="413" w:name="_Toc9811187"/>
-      <w:bookmarkStart w:id="414" w:name="_Toc9867837"/>
-      <w:bookmarkStart w:id="415" w:name="_Toc9870229"/>
-      <w:bookmarkStart w:id="416" w:name="_Toc9870785"/>
-      <w:bookmarkStart w:id="417" w:name="_Toc9811015"/>
-      <w:bookmarkStart w:id="418" w:name="_Toc9811188"/>
-      <w:bookmarkStart w:id="419" w:name="_Toc9867838"/>
-      <w:bookmarkStart w:id="420" w:name="_Toc9870230"/>
-      <w:bookmarkStart w:id="421" w:name="_Toc9870786"/>
-      <w:bookmarkStart w:id="422" w:name="_Toc9811016"/>
-      <w:bookmarkStart w:id="423" w:name="_Toc9811189"/>
-      <w:bookmarkStart w:id="424" w:name="_Toc9867839"/>
-      <w:bookmarkStart w:id="425" w:name="_Toc9870231"/>
-      <w:bookmarkStart w:id="426" w:name="_Toc9870787"/>
-      <w:bookmarkStart w:id="427" w:name="_Toc9811017"/>
-      <w:bookmarkStart w:id="428" w:name="_Toc9811190"/>
-      <w:bookmarkStart w:id="429" w:name="_Toc9867840"/>
-      <w:bookmarkStart w:id="430" w:name="_Toc9870232"/>
-      <w:bookmarkStart w:id="431" w:name="_Toc9870788"/>
-      <w:bookmarkStart w:id="432" w:name="_Toc9811018"/>
-      <w:bookmarkStart w:id="433" w:name="_Toc9811191"/>
-      <w:bookmarkStart w:id="434" w:name="_Toc9867841"/>
-      <w:bookmarkStart w:id="435" w:name="_Toc9870233"/>
-      <w:bookmarkStart w:id="436" w:name="_Toc9870789"/>
-      <w:bookmarkStart w:id="437" w:name="_Toc9811019"/>
-      <w:bookmarkStart w:id="438" w:name="_Toc9811192"/>
-      <w:bookmarkStart w:id="439" w:name="_Toc9867842"/>
-      <w:bookmarkStart w:id="440" w:name="_Toc9870234"/>
-      <w:bookmarkStart w:id="441" w:name="_Toc9870790"/>
-      <w:bookmarkStart w:id="442" w:name="_Toc9811021"/>
-      <w:bookmarkStart w:id="443" w:name="_Toc9811194"/>
-      <w:bookmarkStart w:id="444" w:name="_Toc9867844"/>
-      <w:bookmarkStart w:id="445" w:name="_Toc9870236"/>
-      <w:bookmarkStart w:id="446" w:name="_Toc9870791"/>
-      <w:bookmarkStart w:id="447" w:name="_Toc9811022"/>
-      <w:bookmarkStart w:id="448" w:name="_Toc9811195"/>
-      <w:bookmarkStart w:id="449" w:name="_Toc9867845"/>
-      <w:bookmarkStart w:id="450" w:name="_Toc9870237"/>
-      <w:bookmarkStart w:id="451" w:name="_Toc9870793"/>
-      <w:bookmarkStart w:id="452" w:name="_Toc9811023"/>
-      <w:bookmarkStart w:id="453" w:name="_Toc9811196"/>
-      <w:bookmarkStart w:id="454" w:name="_Toc9867846"/>
-      <w:bookmarkStart w:id="455" w:name="_Toc9870238"/>
-      <w:bookmarkStart w:id="456" w:name="_Toc9870794"/>
-      <w:bookmarkStart w:id="457" w:name="_Toc9811024"/>
-      <w:bookmarkStart w:id="458" w:name="_Toc9811197"/>
-      <w:bookmarkStart w:id="459" w:name="_Toc9867847"/>
-      <w:bookmarkStart w:id="460" w:name="_Toc9870239"/>
-      <w:bookmarkStart w:id="461" w:name="_Toc9870795"/>
-      <w:bookmarkStart w:id="462" w:name="_Toc9811025"/>
-      <w:bookmarkStart w:id="463" w:name="_Toc9811198"/>
-      <w:bookmarkStart w:id="464" w:name="_Toc9867848"/>
-      <w:bookmarkStart w:id="465" w:name="_Toc9870240"/>
-      <w:bookmarkStart w:id="466" w:name="_Toc9870796"/>
-      <w:bookmarkStart w:id="467" w:name="_Toc9811026"/>
-      <w:bookmarkStart w:id="468" w:name="_Toc9811199"/>
-      <w:bookmarkStart w:id="469" w:name="_Toc9867849"/>
-      <w:bookmarkStart w:id="470" w:name="_Toc9870241"/>
-      <w:bookmarkStart w:id="471" w:name="_Toc9870797"/>
-      <w:bookmarkStart w:id="472" w:name="_Toc13771760"/>
-      <w:bookmarkEnd w:id="392"/>
-      <w:bookmarkEnd w:id="393"/>
+      <w:bookmarkStart w:id="394" w:name="_Toc9811010"/>
+      <w:bookmarkStart w:id="395" w:name="_Toc9811183"/>
+      <w:bookmarkStart w:id="396" w:name="_Toc9867833"/>
+      <w:bookmarkStart w:id="397" w:name="_Toc9870225"/>
+      <w:bookmarkStart w:id="398" w:name="_Toc9870781"/>
+      <w:bookmarkStart w:id="399" w:name="_Toc9811011"/>
+      <w:bookmarkStart w:id="400" w:name="_Toc9811184"/>
+      <w:bookmarkStart w:id="401" w:name="_Toc9867834"/>
+      <w:bookmarkStart w:id="402" w:name="_Toc9870226"/>
+      <w:bookmarkStart w:id="403" w:name="_Toc9870782"/>
+      <w:bookmarkStart w:id="404" w:name="_Toc9811012"/>
+      <w:bookmarkStart w:id="405" w:name="_Toc9811185"/>
+      <w:bookmarkStart w:id="406" w:name="_Toc9867835"/>
+      <w:bookmarkStart w:id="407" w:name="_Toc9870227"/>
+      <w:bookmarkStart w:id="408" w:name="_Toc9870783"/>
+      <w:bookmarkStart w:id="409" w:name="_Toc9811013"/>
+      <w:bookmarkStart w:id="410" w:name="_Toc9811186"/>
+      <w:bookmarkStart w:id="411" w:name="_Toc9867836"/>
+      <w:bookmarkStart w:id="412" w:name="_Toc9870228"/>
+      <w:bookmarkStart w:id="413" w:name="_Toc9870784"/>
+      <w:bookmarkStart w:id="414" w:name="_Toc9811014"/>
+      <w:bookmarkStart w:id="415" w:name="_Toc9811187"/>
+      <w:bookmarkStart w:id="416" w:name="_Toc9867837"/>
+      <w:bookmarkStart w:id="417" w:name="_Toc9870229"/>
+      <w:bookmarkStart w:id="418" w:name="_Toc9870785"/>
+      <w:bookmarkStart w:id="419" w:name="_Toc9811015"/>
+      <w:bookmarkStart w:id="420" w:name="_Toc9811188"/>
+      <w:bookmarkStart w:id="421" w:name="_Toc9867838"/>
+      <w:bookmarkStart w:id="422" w:name="_Toc9870230"/>
+      <w:bookmarkStart w:id="423" w:name="_Toc9870786"/>
+      <w:bookmarkStart w:id="424" w:name="_Toc9811016"/>
+      <w:bookmarkStart w:id="425" w:name="_Toc9811189"/>
+      <w:bookmarkStart w:id="426" w:name="_Toc9867839"/>
+      <w:bookmarkStart w:id="427" w:name="_Toc9870231"/>
+      <w:bookmarkStart w:id="428" w:name="_Toc9870787"/>
+      <w:bookmarkStart w:id="429" w:name="_Toc9811017"/>
+      <w:bookmarkStart w:id="430" w:name="_Toc9811190"/>
+      <w:bookmarkStart w:id="431" w:name="_Toc9867840"/>
+      <w:bookmarkStart w:id="432" w:name="_Toc9870232"/>
+      <w:bookmarkStart w:id="433" w:name="_Toc9870788"/>
+      <w:bookmarkStart w:id="434" w:name="_Toc9811018"/>
+      <w:bookmarkStart w:id="435" w:name="_Toc9811191"/>
+      <w:bookmarkStart w:id="436" w:name="_Toc9867841"/>
+      <w:bookmarkStart w:id="437" w:name="_Toc9870233"/>
+      <w:bookmarkStart w:id="438" w:name="_Toc9870789"/>
+      <w:bookmarkStart w:id="439" w:name="_Toc9811019"/>
+      <w:bookmarkStart w:id="440" w:name="_Toc9811192"/>
+      <w:bookmarkStart w:id="441" w:name="_Toc9867842"/>
+      <w:bookmarkStart w:id="442" w:name="_Toc9870234"/>
+      <w:bookmarkStart w:id="443" w:name="_Toc9870790"/>
+      <w:bookmarkStart w:id="444" w:name="_Toc9811021"/>
+      <w:bookmarkStart w:id="445" w:name="_Toc9811194"/>
+      <w:bookmarkStart w:id="446" w:name="_Toc9867844"/>
+      <w:bookmarkStart w:id="447" w:name="_Toc9870236"/>
+      <w:bookmarkStart w:id="448" w:name="_Toc9870791"/>
+      <w:bookmarkStart w:id="449" w:name="_Toc9811022"/>
+      <w:bookmarkStart w:id="450" w:name="_Toc9811195"/>
+      <w:bookmarkStart w:id="451" w:name="_Toc9867845"/>
+      <w:bookmarkStart w:id="452" w:name="_Toc9870237"/>
+      <w:bookmarkStart w:id="453" w:name="_Toc9870793"/>
+      <w:bookmarkStart w:id="454" w:name="_Toc9811023"/>
+      <w:bookmarkStart w:id="455" w:name="_Toc9811196"/>
+      <w:bookmarkStart w:id="456" w:name="_Toc9867846"/>
+      <w:bookmarkStart w:id="457" w:name="_Toc9870238"/>
+      <w:bookmarkStart w:id="458" w:name="_Toc9870794"/>
+      <w:bookmarkStart w:id="459" w:name="_Toc9811024"/>
+      <w:bookmarkStart w:id="460" w:name="_Toc9811197"/>
+      <w:bookmarkStart w:id="461" w:name="_Toc9867847"/>
+      <w:bookmarkStart w:id="462" w:name="_Toc9870239"/>
+      <w:bookmarkStart w:id="463" w:name="_Toc9870795"/>
+      <w:bookmarkStart w:id="464" w:name="_Toc9811025"/>
+      <w:bookmarkStart w:id="465" w:name="_Toc9811198"/>
+      <w:bookmarkStart w:id="466" w:name="_Toc9867848"/>
+      <w:bookmarkStart w:id="467" w:name="_Toc9870240"/>
+      <w:bookmarkStart w:id="468" w:name="_Toc9870796"/>
+      <w:bookmarkStart w:id="469" w:name="_Toc9811026"/>
+      <w:bookmarkStart w:id="470" w:name="_Toc9811199"/>
+      <w:bookmarkStart w:id="471" w:name="_Toc9867849"/>
+      <w:bookmarkStart w:id="472" w:name="_Toc9870241"/>
+      <w:bookmarkStart w:id="473" w:name="_Toc9870797"/>
+      <w:bookmarkStart w:id="474" w:name="_Toc13771760"/>
       <w:bookmarkEnd w:id="394"/>
       <w:bookmarkEnd w:id="395"/>
       <w:bookmarkEnd w:id="396"/>
@@ -9385,10 +9784,12 @@
       <w:bookmarkEnd w:id="469"/>
       <w:bookmarkEnd w:id="470"/>
       <w:bookmarkEnd w:id="471"/>
+      <w:bookmarkEnd w:id="472"/>
+      <w:bookmarkEnd w:id="473"/>
       <w:r>
         <w:t>API</w:t>
       </w:r>
-      <w:bookmarkEnd w:id="472"/>
+      <w:bookmarkEnd w:id="474"/>
     </w:p>
     <w:p>
       <w:pPr>
@@ -9501,6 +9902,7 @@
         <w:jc w:val="both"/>
       </w:pPr>
       <w:r>
+        <w:lastRenderedPageBreak/>
         <w:t>O tipo de autenticação escolhido no desenvolvimento dest</w:t>
       </w:r>
       <w:r>
@@ -9553,6 +9955,7 @@
           <w:id w:val="2060968085"/>
           <w:citation/>
         </w:sdtPr>
+        <w:sdtEndPr/>
         <w:sdtContent>
           <w:r>
             <w:fldChar w:fldCharType="begin"/>
@@ -9597,6 +10000,7 @@
           <w:id w:val="965854897"/>
           <w:citation/>
         </w:sdtPr>
+        <w:sdtEndPr/>
         <w:sdtContent>
           <w:r>
             <w:fldChar w:fldCharType="begin"/>
@@ -9798,6 +10202,7 @@
           <w:id w:val="2006472830"/>
           <w:citation/>
         </w:sdtPr>
+        <w:sdtEndPr/>
         <w:sdtContent>
           <w:r>
             <w:rPr>
@@ -9867,6 +10272,7 @@
           <w:id w:val="1450816955"/>
           <w:citation/>
         </w:sdtPr>
+        <w:sdtEndPr/>
         <w:sdtContent>
           <w:r>
             <w:fldChar w:fldCharType="begin"/>
@@ -10035,21 +10441,21 @@
         <w:pStyle w:val="Ttulo3"/>
         <w:jc w:val="both"/>
       </w:pPr>
-      <w:bookmarkStart w:id="473" w:name="_Toc9811028"/>
-      <w:bookmarkStart w:id="474" w:name="_Toc9811201"/>
-      <w:bookmarkStart w:id="475" w:name="_Toc9867851"/>
-      <w:bookmarkStart w:id="476" w:name="_Toc9870243"/>
-      <w:bookmarkStart w:id="477" w:name="_Toc9870799"/>
-      <w:bookmarkStart w:id="478" w:name="_Toc13771761"/>
-      <w:bookmarkEnd w:id="473"/>
-      <w:bookmarkEnd w:id="474"/>
+      <w:bookmarkStart w:id="475" w:name="_Toc9811028"/>
+      <w:bookmarkStart w:id="476" w:name="_Toc9811201"/>
+      <w:bookmarkStart w:id="477" w:name="_Toc9867851"/>
+      <w:bookmarkStart w:id="478" w:name="_Toc9870243"/>
+      <w:bookmarkStart w:id="479" w:name="_Toc9870799"/>
+      <w:bookmarkStart w:id="480" w:name="_Toc13771761"/>
       <w:bookmarkEnd w:id="475"/>
       <w:bookmarkEnd w:id="476"/>
       <w:bookmarkEnd w:id="477"/>
+      <w:bookmarkEnd w:id="478"/>
+      <w:bookmarkEnd w:id="479"/>
       <w:r>
         <w:t>Controladores</w:t>
       </w:r>
-      <w:bookmarkEnd w:id="478"/>
+      <w:bookmarkEnd w:id="480"/>
     </w:p>
     <w:p>
       <w:pPr>
@@ -10108,11 +10514,7 @@
       </w:r>
       <w:proofErr w:type="spellEnd"/>
       <w:r>
-        <w:t xml:space="preserve"> são válidos. Também é aqui que a resposta é construída </w:t>
-      </w:r>
-      <w:r>
-        <w:lastRenderedPageBreak/>
-        <w:t xml:space="preserve">e enviada (caso esta tenha </w:t>
+        <w:t xml:space="preserve"> são válidos. Também é aqui que a resposta é construída e enviada (caso esta tenha </w:t>
       </w:r>
       <w:r>
         <w:rPr>
@@ -10549,6 +10951,7 @@
         <w:jc w:val="both"/>
       </w:pPr>
       <w:r>
+        <w:lastRenderedPageBreak/>
         <w:t xml:space="preserve">Esta função faz a validação do </w:t>
       </w:r>
       <w:r>
@@ -10777,24 +11180,22 @@
         <w:pStyle w:val="Ttulo3"/>
         <w:jc w:val="both"/>
       </w:pPr>
-      <w:bookmarkStart w:id="479" w:name="_Toc9811030"/>
-      <w:bookmarkStart w:id="480" w:name="_Toc9811203"/>
-      <w:bookmarkStart w:id="481" w:name="_Toc9867853"/>
-      <w:bookmarkStart w:id="482" w:name="_Toc9870245"/>
-      <w:bookmarkStart w:id="483" w:name="_Toc9870801"/>
-      <w:bookmarkStart w:id="484" w:name="_Toc9811031"/>
-      <w:bookmarkStart w:id="485" w:name="_Toc9811204"/>
-      <w:bookmarkStart w:id="486" w:name="_Toc9867854"/>
-      <w:bookmarkStart w:id="487" w:name="_Toc9870246"/>
-      <w:bookmarkStart w:id="488" w:name="_Toc9870802"/>
-      <w:bookmarkStart w:id="489" w:name="_Toc9811032"/>
-      <w:bookmarkStart w:id="490" w:name="_Toc9811205"/>
-      <w:bookmarkStart w:id="491" w:name="_Toc9867855"/>
-      <w:bookmarkStart w:id="492" w:name="_Toc9870247"/>
-      <w:bookmarkStart w:id="493" w:name="_Toc9870803"/>
-      <w:bookmarkStart w:id="494" w:name="_Toc13771762"/>
-      <w:bookmarkEnd w:id="479"/>
-      <w:bookmarkEnd w:id="480"/>
+      <w:bookmarkStart w:id="481" w:name="_Toc9811030"/>
+      <w:bookmarkStart w:id="482" w:name="_Toc9811203"/>
+      <w:bookmarkStart w:id="483" w:name="_Toc9867853"/>
+      <w:bookmarkStart w:id="484" w:name="_Toc9870245"/>
+      <w:bookmarkStart w:id="485" w:name="_Toc9870801"/>
+      <w:bookmarkStart w:id="486" w:name="_Toc9811031"/>
+      <w:bookmarkStart w:id="487" w:name="_Toc9811204"/>
+      <w:bookmarkStart w:id="488" w:name="_Toc9867854"/>
+      <w:bookmarkStart w:id="489" w:name="_Toc9870246"/>
+      <w:bookmarkStart w:id="490" w:name="_Toc9870802"/>
+      <w:bookmarkStart w:id="491" w:name="_Toc9811032"/>
+      <w:bookmarkStart w:id="492" w:name="_Toc9811205"/>
+      <w:bookmarkStart w:id="493" w:name="_Toc9867855"/>
+      <w:bookmarkStart w:id="494" w:name="_Toc9870247"/>
+      <w:bookmarkStart w:id="495" w:name="_Toc9870803"/>
+      <w:bookmarkStart w:id="496" w:name="_Toc13771762"/>
       <w:bookmarkEnd w:id="481"/>
       <w:bookmarkEnd w:id="482"/>
       <w:bookmarkEnd w:id="483"/>
@@ -10808,10 +11209,12 @@
       <w:bookmarkEnd w:id="491"/>
       <w:bookmarkEnd w:id="492"/>
       <w:bookmarkEnd w:id="493"/>
+      <w:bookmarkEnd w:id="494"/>
+      <w:bookmarkEnd w:id="495"/>
       <w:r>
         <w:t>Serviços</w:t>
       </w:r>
-      <w:bookmarkEnd w:id="494"/>
+      <w:bookmarkEnd w:id="496"/>
     </w:p>
     <w:p>
       <w:pPr>
@@ -10987,7 +11390,6 @@
       </w:pPr>
       <w:proofErr w:type="spellStart"/>
       <w:r>
-        <w:lastRenderedPageBreak/>
         <w:t>updateUser</w:t>
       </w:r>
       <w:proofErr w:type="spellEnd"/>
@@ -11228,6 +11630,7 @@
       </w:pPr>
       <w:proofErr w:type="spellStart"/>
       <w:r>
+        <w:lastRenderedPageBreak/>
         <w:t>deleteUser</w:t>
       </w:r>
       <w:proofErr w:type="spellEnd"/>
@@ -11388,24 +11791,22 @@
         <w:pStyle w:val="Ttulo3"/>
         <w:jc w:val="both"/>
       </w:pPr>
-      <w:bookmarkStart w:id="495" w:name="_Toc9811034"/>
-      <w:bookmarkStart w:id="496" w:name="_Toc9811207"/>
-      <w:bookmarkStart w:id="497" w:name="_Toc9867857"/>
-      <w:bookmarkStart w:id="498" w:name="_Toc9870249"/>
-      <w:bookmarkStart w:id="499" w:name="_Toc9870805"/>
-      <w:bookmarkStart w:id="500" w:name="_Toc9811035"/>
-      <w:bookmarkStart w:id="501" w:name="_Toc9811208"/>
-      <w:bookmarkStart w:id="502" w:name="_Toc9867858"/>
-      <w:bookmarkStart w:id="503" w:name="_Toc9870250"/>
-      <w:bookmarkStart w:id="504" w:name="_Toc9870806"/>
-      <w:bookmarkStart w:id="505" w:name="_Toc9811036"/>
-      <w:bookmarkStart w:id="506" w:name="_Toc9811209"/>
-      <w:bookmarkStart w:id="507" w:name="_Toc9867859"/>
-      <w:bookmarkStart w:id="508" w:name="_Toc9870251"/>
-      <w:bookmarkStart w:id="509" w:name="_Toc9870807"/>
-      <w:bookmarkStart w:id="510" w:name="_Toc13771763"/>
-      <w:bookmarkEnd w:id="495"/>
-      <w:bookmarkEnd w:id="496"/>
+      <w:bookmarkStart w:id="497" w:name="_Toc9811034"/>
+      <w:bookmarkStart w:id="498" w:name="_Toc9811207"/>
+      <w:bookmarkStart w:id="499" w:name="_Toc9867857"/>
+      <w:bookmarkStart w:id="500" w:name="_Toc9870249"/>
+      <w:bookmarkStart w:id="501" w:name="_Toc9870805"/>
+      <w:bookmarkStart w:id="502" w:name="_Toc9811035"/>
+      <w:bookmarkStart w:id="503" w:name="_Toc9811208"/>
+      <w:bookmarkStart w:id="504" w:name="_Toc9867858"/>
+      <w:bookmarkStart w:id="505" w:name="_Toc9870250"/>
+      <w:bookmarkStart w:id="506" w:name="_Toc9870806"/>
+      <w:bookmarkStart w:id="507" w:name="_Toc9811036"/>
+      <w:bookmarkStart w:id="508" w:name="_Toc9811209"/>
+      <w:bookmarkStart w:id="509" w:name="_Toc9867859"/>
+      <w:bookmarkStart w:id="510" w:name="_Toc9870251"/>
+      <w:bookmarkStart w:id="511" w:name="_Toc9870807"/>
+      <w:bookmarkStart w:id="512" w:name="_Toc13771763"/>
       <w:bookmarkEnd w:id="497"/>
       <w:bookmarkEnd w:id="498"/>
       <w:bookmarkEnd w:id="499"/>
@@ -11419,10 +11820,12 @@
       <w:bookmarkEnd w:id="507"/>
       <w:bookmarkEnd w:id="508"/>
       <w:bookmarkEnd w:id="509"/>
+      <w:bookmarkEnd w:id="510"/>
+      <w:bookmarkEnd w:id="511"/>
       <w:r>
         <w:t>Repositórios</w:t>
       </w:r>
-      <w:bookmarkEnd w:id="510"/>
+      <w:bookmarkEnd w:id="512"/>
     </w:p>
     <w:p>
       <w:pPr>
@@ -11477,22 +11880,22 @@
         <w:pStyle w:val="Ttulo3"/>
         <w:jc w:val="both"/>
       </w:pPr>
-      <w:bookmarkStart w:id="511" w:name="_Toc9811038"/>
-      <w:bookmarkStart w:id="512" w:name="_Toc9811211"/>
-      <w:bookmarkStart w:id="513" w:name="_Toc9867861"/>
-      <w:bookmarkStart w:id="514" w:name="_Toc9870253"/>
-      <w:bookmarkStart w:id="515" w:name="_Toc9870809"/>
-      <w:bookmarkStart w:id="516" w:name="_Toc13771764"/>
-      <w:bookmarkEnd w:id="511"/>
-      <w:bookmarkEnd w:id="512"/>
+      <w:bookmarkStart w:id="513" w:name="_Toc9811038"/>
+      <w:bookmarkStart w:id="514" w:name="_Toc9811211"/>
+      <w:bookmarkStart w:id="515" w:name="_Toc9867861"/>
+      <w:bookmarkStart w:id="516" w:name="_Toc9870253"/>
+      <w:bookmarkStart w:id="517" w:name="_Toc9870809"/>
+      <w:bookmarkStart w:id="518" w:name="_Toc13771764"/>
       <w:bookmarkEnd w:id="513"/>
       <w:bookmarkEnd w:id="514"/>
       <w:bookmarkEnd w:id="515"/>
+      <w:bookmarkEnd w:id="516"/>
+      <w:bookmarkEnd w:id="517"/>
       <w:proofErr w:type="spellStart"/>
       <w:r>
         <w:t>Interceptores</w:t>
       </w:r>
-      <w:bookmarkEnd w:id="516"/>
+      <w:bookmarkEnd w:id="518"/>
       <w:proofErr w:type="spellEnd"/>
     </w:p>
     <w:p>
@@ -11556,11 +11959,7 @@
       </w:r>
       <w:proofErr w:type="spellEnd"/>
       <w:r>
-        <w:t xml:space="preserve"> (pelo menos uma pequena parte) antes </w:t>
-      </w:r>
-      <w:r>
-        <w:lastRenderedPageBreak/>
-        <w:t>ou depois deste passar pelo controlador. À frente encontra-se a descrição dos dois intercetores</w:t>
+        <w:t xml:space="preserve"> (pelo menos uma pequena parte) antes ou depois deste passar pelo controlador. À frente encontra-se a descrição dos dois intercetores</w:t>
       </w:r>
       <w:r>
         <w:t xml:space="preserve"> desenvolvidos</w:t>
@@ -11771,11 +12170,11 @@
         <w:pStyle w:val="Ttulo3"/>
         <w:jc w:val="left"/>
       </w:pPr>
-      <w:bookmarkStart w:id="517" w:name="_Toc13771765"/>
+      <w:bookmarkStart w:id="519" w:name="_Toc13771765"/>
       <w:r>
         <w:t>Filtro</w:t>
       </w:r>
-      <w:bookmarkEnd w:id="517"/>
+      <w:bookmarkEnd w:id="519"/>
     </w:p>
     <w:p>
       <w:pPr>
@@ -11847,6 +12246,7 @@
           <w:i/>
           <w:iCs/>
         </w:rPr>
+        <w:lastRenderedPageBreak/>
         <w:t>Paths</w:t>
       </w:r>
       <w:proofErr w:type="spellEnd"/>
@@ -11959,37 +12359,24 @@
         </w:rPr>
         <w:t>}/api/v1/frontoffice</w:t>
       </w:r>
-    </w:p>
-    <w:p>
-      <w:pPr>
-        <w:pStyle w:val="Default"/>
-        <w:spacing w:after="240" w:line="360" w:lineRule="atLeast"/>
-        <w:jc w:val="both"/>
+      <w:commentRangeStart w:id="520"/>
+      <w:r>
         <w:rPr>
           <w:rFonts w:ascii="Times New Roman" w:hAnsi="Times New Roman"/>
           <w:sz w:val="24"/>
           <w:szCs w:val="24"/>
           <w:shd w:val="clear" w:color="auto" w:fill="FFFFFF"/>
         </w:rPr>
-      </w:pPr>
-      <w:commentRangeStart w:id="518"/>
-      <w:r>
-        <w:rPr>
-          <w:rFonts w:ascii="Times New Roman" w:hAnsi="Times New Roman"/>
-          <w:sz w:val="24"/>
-          <w:szCs w:val="24"/>
-          <w:shd w:val="clear" w:color="auto" w:fill="FFFFFF"/>
-        </w:rPr>
         <w:br w:type="page"/>
       </w:r>
-      <w:commentRangeEnd w:id="518"/>
+      <w:commentRangeEnd w:id="520"/>
       <w:r>
         <w:rPr>
           <w:rStyle w:val="Refdecomentrio"/>
           <w:rFonts w:ascii="Times New Roman" w:hAnsi="Times New Roman"/>
           <w:shd w:val="clear" w:color="auto" w:fill="FFFFFF"/>
         </w:rPr>
-        <w:commentReference w:id="518"/>
+        <w:commentReference w:id="520"/>
       </w:r>
     </w:p>
     <w:p>
@@ -21158,7 +21545,6 @@
               </w:rPr>
               <w:t xml:space="preserve">os </w:t>
             </w:r>
-            <w:proofErr w:type="spellStart"/>
             <w:r>
               <w:rPr>
                 <w:rFonts w:ascii="Times New Roman" w:eastAsia="Times New Roman" w:hAnsi="Times New Roman" w:cs="Times New Roman"/>
@@ -21168,7 +21554,6 @@
               </w:rPr>
               <w:t>server</w:t>
             </w:r>
-            <w:proofErr w:type="spellEnd"/>
             <w:proofErr w:type="gramEnd"/>
             <w:r>
               <w:rPr>
@@ -21565,6 +21950,9 @@
         <w:t>1</w:t>
       </w:r>
       <w:r>
+        <w:rPr>
+          <w:noProof/>
+        </w:rPr>
         <w:fldChar w:fldCharType="end"/>
       </w:r>
       <w:r>
@@ -21589,7 +21977,7 @@
         <w:spacing w:after="0" w:line="240" w:lineRule="auto"/>
         <w:jc w:val="left"/>
       </w:pPr>
-      <w:bookmarkStart w:id="519" w:name="_Toc13771766"/>
+      <w:bookmarkStart w:id="521" w:name="_Toc13771766"/>
       <w:r>
         <w:br w:type="page"/>
       </w:r>
@@ -21608,7 +21996,7 @@
       <w:r>
         <w:t>Cliente</w:t>
       </w:r>
-      <w:bookmarkEnd w:id="519"/>
+      <w:bookmarkEnd w:id="521"/>
       <w:r>
         <w:t xml:space="preserve"> Web</w:t>
       </w:r>
@@ -21699,17 +22087,17 @@
         <w:pStyle w:val="Ttulo3"/>
         <w:jc w:val="both"/>
       </w:pPr>
-      <w:bookmarkStart w:id="520" w:name="_Toc9811081"/>
-      <w:bookmarkStart w:id="521" w:name="_Toc9811254"/>
-      <w:bookmarkStart w:id="522" w:name="_Toc9867904"/>
-      <w:bookmarkStart w:id="523" w:name="_Toc9870296"/>
-      <w:bookmarkStart w:id="524" w:name="_Toc9870814"/>
-      <w:bookmarkStart w:id="525" w:name="_Toc13771767"/>
-      <w:bookmarkEnd w:id="520"/>
-      <w:bookmarkEnd w:id="521"/>
+      <w:bookmarkStart w:id="522" w:name="_Toc9811081"/>
+      <w:bookmarkStart w:id="523" w:name="_Toc9811254"/>
+      <w:bookmarkStart w:id="524" w:name="_Toc9867904"/>
+      <w:bookmarkStart w:id="525" w:name="_Toc9870296"/>
+      <w:bookmarkStart w:id="526" w:name="_Toc9870814"/>
+      <w:bookmarkStart w:id="527" w:name="_Toc13771767"/>
       <w:bookmarkEnd w:id="522"/>
       <w:bookmarkEnd w:id="523"/>
       <w:bookmarkEnd w:id="524"/>
+      <w:bookmarkEnd w:id="525"/>
+      <w:bookmarkEnd w:id="526"/>
       <w:proofErr w:type="spellStart"/>
       <w:r>
         <w:t>Interceptores</w:t>
@@ -21718,7 +22106,7 @@
       <w:r>
         <w:t>:</w:t>
       </w:r>
-      <w:bookmarkEnd w:id="525"/>
+      <w:bookmarkEnd w:id="527"/>
     </w:p>
     <w:p>
       <w:pPr>
@@ -21757,6 +22145,7 @@
           <w:id w:val="-1902279920"/>
           <w:citation/>
         </w:sdtPr>
+        <w:sdtEndPr/>
         <w:sdtContent>
           <w:r>
             <w:fldChar w:fldCharType="begin"/>
@@ -21885,6 +22274,7 @@
           <w:id w:val="104242118"/>
           <w:citation/>
         </w:sdtPr>
+        <w:sdtEndPr/>
         <w:sdtContent>
           <w:r>
             <w:fldChar w:fldCharType="begin"/>
@@ -21982,19 +22372,17 @@
         <w:pStyle w:val="Ttulo3"/>
         <w:jc w:val="both"/>
       </w:pPr>
-      <w:bookmarkStart w:id="526" w:name="_Toc9811083"/>
-      <w:bookmarkStart w:id="527" w:name="_Toc9811256"/>
-      <w:bookmarkStart w:id="528" w:name="_Toc9867906"/>
-      <w:bookmarkStart w:id="529" w:name="_Toc9870298"/>
-      <w:bookmarkStart w:id="530" w:name="_Toc9870816"/>
-      <w:bookmarkStart w:id="531" w:name="_Toc9811084"/>
-      <w:bookmarkStart w:id="532" w:name="_Toc9811257"/>
-      <w:bookmarkStart w:id="533" w:name="_Toc9867907"/>
-      <w:bookmarkStart w:id="534" w:name="_Toc9870299"/>
-      <w:bookmarkStart w:id="535" w:name="_Toc9870817"/>
-      <w:bookmarkStart w:id="536" w:name="_Toc13771768"/>
-      <w:bookmarkEnd w:id="526"/>
-      <w:bookmarkEnd w:id="527"/>
+      <w:bookmarkStart w:id="528" w:name="_Toc9811083"/>
+      <w:bookmarkStart w:id="529" w:name="_Toc9811256"/>
+      <w:bookmarkStart w:id="530" w:name="_Toc9867906"/>
+      <w:bookmarkStart w:id="531" w:name="_Toc9870298"/>
+      <w:bookmarkStart w:id="532" w:name="_Toc9870816"/>
+      <w:bookmarkStart w:id="533" w:name="_Toc9811084"/>
+      <w:bookmarkStart w:id="534" w:name="_Toc9811257"/>
+      <w:bookmarkStart w:id="535" w:name="_Toc9867907"/>
+      <w:bookmarkStart w:id="536" w:name="_Toc9870299"/>
+      <w:bookmarkStart w:id="537" w:name="_Toc9870817"/>
+      <w:bookmarkStart w:id="538" w:name="_Toc13771768"/>
       <w:bookmarkEnd w:id="528"/>
       <w:bookmarkEnd w:id="529"/>
       <w:bookmarkEnd w:id="530"/>
@@ -22003,10 +22391,12 @@
       <w:bookmarkEnd w:id="533"/>
       <w:bookmarkEnd w:id="534"/>
       <w:bookmarkEnd w:id="535"/>
+      <w:bookmarkEnd w:id="536"/>
+      <w:bookmarkEnd w:id="537"/>
       <w:r>
         <w:t>Serviços</w:t>
       </w:r>
-      <w:bookmarkEnd w:id="536"/>
+      <w:bookmarkEnd w:id="538"/>
     </w:p>
     <w:p>
       <w:pPr>
@@ -22146,6 +22536,7 @@
           <w:id w:val="2002540615"/>
           <w:citation/>
         </w:sdtPr>
+        <w:sdtEndPr/>
         <w:sdtContent>
           <w:r>
             <w:fldChar w:fldCharType="begin"/>
@@ -22894,11 +23285,11 @@
         <w:pStyle w:val="Ttulo3"/>
         <w:jc w:val="both"/>
       </w:pPr>
-      <w:bookmarkStart w:id="537" w:name="_Toc13771769"/>
+      <w:bookmarkStart w:id="539" w:name="_Toc13771769"/>
       <w:r>
         <w:t>Componentes</w:t>
       </w:r>
-      <w:bookmarkEnd w:id="537"/>
+      <w:bookmarkEnd w:id="539"/>
     </w:p>
     <w:p>
       <w:pPr>
@@ -22951,6 +23342,7 @@
           <w:id w:val="-672342020"/>
           <w:citation/>
         </w:sdtPr>
+        <w:sdtEndPr/>
         <w:sdtContent>
           <w:r>
             <w:fldChar w:fldCharType="begin"/>
@@ -23000,6 +23392,7 @@
           <w:id w:val="1146702943"/>
           <w:citation/>
         </w:sdtPr>
+        <w:sdtEndPr/>
         <w:sdtContent>
           <w:r>
             <w:fldChar w:fldCharType="begin"/>
@@ -23303,6 +23696,9 @@
         <w:t>5</w:t>
       </w:r>
       <w:r>
+        <w:rPr>
+          <w:noProof/>
+        </w:rPr>
         <w:fldChar w:fldCharType="end"/>
       </w:r>
       <w:r>
@@ -23310,10 +23706,7 @@
       </w:r>
       <w:proofErr w:type="gramStart"/>
       <w:r>
-        <w:t>esquerda)</w:t>
-      </w:r>
-      <w:r>
-        <w:t>–</w:t>
+        <w:t>esquerda)–</w:t>
       </w:r>
       <w:proofErr w:type="gramEnd"/>
       <w:r>
@@ -23324,8 +23717,8 @@
       <w:pPr>
         <w:pStyle w:val="Legenda"/>
       </w:pPr>
-      <w:bookmarkStart w:id="538" w:name="_Toc13771770"/>
-      <w:bookmarkStart w:id="539" w:name="_Toc13577628"/>
+      <w:bookmarkStart w:id="540" w:name="_Toc13577628"/>
+      <w:bookmarkStart w:id="541" w:name="_Toc13771770"/>
       <w:r>
         <w:t xml:space="preserve">Figura </w:t>
       </w:r>
@@ -23363,7 +23756,7 @@
       <w:r>
         <w:t>–</w:t>
       </w:r>
-      <w:bookmarkEnd w:id="539"/>
+      <w:bookmarkEnd w:id="540"/>
       <w:proofErr w:type="gramEnd"/>
       <w:r>
         <w:t>T</w:t>
@@ -23371,7 +23764,7 @@
       <w:r>
         <w:t>entativa de login com mensagem de alerta</w:t>
       </w:r>
-      <w:bookmarkEnd w:id="538"/>
+      <w:bookmarkEnd w:id="541"/>
     </w:p>
     <w:p>
       <w:pPr>
@@ -23475,17 +23868,6 @@
       <w:r>
         <w:t xml:space="preserve"> tanto no mapa como no gráfico. </w:t>
       </w:r>
-    </w:p>
-    <w:p>
-      <w:pPr>
-        <w:pStyle w:val="PargrafodaLista"/>
-        <w:numPr>
-          <w:ilvl w:val="0"/>
-          <w:numId w:val="0"/>
-        </w:numPr>
-        <w:ind w:left="720"/>
-        <w:jc w:val="both"/>
-      </w:pPr>
     </w:p>
     <w:p>
       <w:r>
@@ -23540,7 +23922,7 @@
       <w:pPr>
         <w:pStyle w:val="Legenda"/>
       </w:pPr>
-      <w:bookmarkStart w:id="540" w:name="_Toc13771771"/>
+      <w:bookmarkStart w:id="542" w:name="_Toc13771771"/>
       <w:r>
         <w:t xml:space="preserve">Figura </w:t>
       </w:r>
@@ -23560,12 +23942,15 @@
         <w:t>7</w:t>
       </w:r>
       <w:r>
+        <w:rPr>
+          <w:noProof/>
+        </w:rPr>
         <w:fldChar w:fldCharType="end"/>
       </w:r>
       <w:r>
         <w:t xml:space="preserve"> - Página principal da aplicação.</w:t>
       </w:r>
-      <w:bookmarkEnd w:id="540"/>
+      <w:bookmarkEnd w:id="542"/>
     </w:p>
     <w:p>
       <w:pPr>
@@ -23835,27 +24220,27 @@
         <w:t>8</w:t>
       </w:r>
       <w:r>
+        <w:rPr>
+          <w:noProof/>
+        </w:rPr>
         <w:fldChar w:fldCharType="end"/>
       </w:r>
       <w:r>
+        <w:t xml:space="preserve"> – Exemplo de visualização da rota da OBU num determinado </w:t>
+      </w:r>
+      <w:proofErr w:type="gramStart"/>
+      <w:r>
+        <w:t>período de tempo</w:t>
+      </w:r>
+      <w:proofErr w:type="gramEnd"/>
+      <w:r>
+        <w:t xml:space="preserve"> no mapa</w:t>
+      </w:r>
+      <w:bookmarkStart w:id="543" w:name="_Toc13771772"/>
+      <w:r>
         <w:t xml:space="preserve"> </w:t>
       </w:r>
-      <w:r>
-        <w:t xml:space="preserve">– Exemplo de visualização da rota da OBU num determinado </w:t>
-      </w:r>
-      <w:proofErr w:type="gramStart"/>
-      <w:r>
-        <w:t>período de tempo</w:t>
-      </w:r>
-      <w:proofErr w:type="gramEnd"/>
-      <w:r>
-        <w:t xml:space="preserve"> no mapa</w:t>
-      </w:r>
-      <w:bookmarkStart w:id="541" w:name="_Toc13771772"/>
-      <w:r>
-        <w:t xml:space="preserve"> </w:t>
-      </w:r>
-      <w:bookmarkEnd w:id="541"/>
+      <w:bookmarkEnd w:id="543"/>
     </w:p>
     <w:p>
       <w:pPr>
@@ -24036,27 +24421,27 @@
         <w:t>9</w:t>
       </w:r>
       <w:r>
+        <w:rPr>
+          <w:noProof/>
+        </w:rPr>
         <w:fldChar w:fldCharType="end"/>
       </w:r>
       <w:r>
+        <w:t xml:space="preserve"> – Exemplo de visualização da velocidade das </w:t>
+      </w:r>
+      <w:proofErr w:type="spellStart"/>
+      <w:r>
+        <w:t>OBUs</w:t>
+      </w:r>
+      <w:proofErr w:type="spellEnd"/>
+      <w:r>
+        <w:t xml:space="preserve"> no gráfico</w:t>
+      </w:r>
+      <w:bookmarkStart w:id="544" w:name="_Toc13771773"/>
+      <w:r>
         <w:t xml:space="preserve"> </w:t>
       </w:r>
-      <w:r>
-        <w:t xml:space="preserve">– Exemplo de visualização da velocidade das </w:t>
-      </w:r>
-      <w:proofErr w:type="spellStart"/>
-      <w:r>
-        <w:t>OBUs</w:t>
-      </w:r>
-      <w:proofErr w:type="spellEnd"/>
-      <w:r>
-        <w:t xml:space="preserve"> no gráfico</w:t>
-      </w:r>
-      <w:bookmarkStart w:id="542" w:name="_Toc13771773"/>
-      <w:r>
-        <w:t xml:space="preserve"> </w:t>
-      </w:r>
-      <w:bookmarkEnd w:id="542"/>
+      <w:bookmarkEnd w:id="544"/>
     </w:p>
     <w:p>
       <w:pPr>
@@ -24321,6 +24706,9 @@
         <w:t>10</w:t>
       </w:r>
       <w:r>
+        <w:rPr>
+          <w:noProof/>
+        </w:rPr>
         <w:fldChar w:fldCharType="end"/>
       </w:r>
       <w:r>
@@ -24714,13 +25102,13 @@
         <w:t>11</w:t>
       </w:r>
       <w:r>
+        <w:rPr>
+          <w:noProof/>
+        </w:rPr>
         <w:fldChar w:fldCharType="end"/>
       </w:r>
       <w:r>
-        <w:t xml:space="preserve"> </w:t>
-      </w:r>
-      <w:r>
-        <w:t>– Página ‘</w:t>
+        <w:t xml:space="preserve"> – Página ‘</w:t>
       </w:r>
       <w:proofErr w:type="spellStart"/>
       <w:r>
@@ -24848,13 +25236,13 @@
         <w:t>12</w:t>
       </w:r>
       <w:r>
+        <w:rPr>
+          <w:noProof/>
+        </w:rPr>
         <w:fldChar w:fldCharType="end"/>
       </w:r>
       <w:r>
-        <w:t xml:space="preserve"> </w:t>
-      </w:r>
-      <w:r>
-        <w:t>– Página ‘</w:t>
+        <w:t xml:space="preserve"> – Página ‘</w:t>
       </w:r>
       <w:proofErr w:type="spellStart"/>
       <w:r>
@@ -25190,13 +25578,13 @@
         <w:t>13</w:t>
       </w:r>
       <w:r>
+        <w:rPr>
+          <w:noProof/>
+        </w:rPr>
         <w:fldChar w:fldCharType="end"/>
       </w:r>
       <w:r>
-        <w:t xml:space="preserve"> </w:t>
-      </w:r>
-      <w:r>
-        <w:t>– Página ‘</w:t>
+        <w:t xml:space="preserve"> – Página ‘</w:t>
       </w:r>
       <w:proofErr w:type="spellStart"/>
       <w:r>
@@ -25571,73 +25959,79 @@
         <w:pStyle w:val="Legenda"/>
         <w:rPr>
           <w:szCs w:val="22"/>
-          <w:lang w:val="en-GB"/>
-        </w:rPr>
-      </w:pPr>
+        </w:rPr>
+      </w:pPr>
+      <w:r>
+        <w:t xml:space="preserve">Figura </w:t>
+      </w:r>
+      <w:r>
+        <w:fldChar w:fldCharType="begin"/>
+      </w:r>
+      <w:r>
+        <w:instrText xml:space="preserve"> SEQ Figura \* ARABIC </w:instrText>
+      </w:r>
+      <w:r>
+        <w:fldChar w:fldCharType="separate"/>
+      </w:r>
+      <w:r>
+        <w:rPr>
+          <w:noProof/>
+        </w:rPr>
+        <w:t>14</w:t>
+      </w:r>
+      <w:r>
+        <w:fldChar w:fldCharType="end"/>
+      </w:r>
+      <w:r>
+        <w:t xml:space="preserve"> </w:t>
+      </w:r>
+      <w:r>
+        <w:rPr>
+          <w:szCs w:val="22"/>
+        </w:rPr>
+        <w:t>– Página ‘</w:t>
+      </w:r>
       <w:proofErr w:type="spellStart"/>
       <w:r>
         <w:rPr>
-          <w:lang w:val="en-GB"/>
-        </w:rPr>
-        <w:t>Figura</w:t>
+          <w:szCs w:val="22"/>
+        </w:rPr>
+        <w:t>Test</w:t>
       </w:r>
       <w:proofErr w:type="spellEnd"/>
       <w:r>
         <w:rPr>
-          <w:lang w:val="en-GB"/>
+          <w:szCs w:val="22"/>
         </w:rPr>
         <w:t xml:space="preserve"> </w:t>
       </w:r>
-      <w:r>
-        <w:fldChar w:fldCharType="begin"/>
-      </w:r>
-      <w:r>
-        <w:rPr>
-          <w:lang w:val="en-GB"/>
-        </w:rPr>
-        <w:instrText xml:space="preserve"> SEQ Figura \* ARABIC </w:instrText>
-      </w:r>
-      <w:r>
-        <w:fldChar w:fldCharType="separate"/>
-      </w:r>
-      <w:r>
-        <w:rPr>
-          <w:noProof/>
-          <w:lang w:val="en-GB"/>
-        </w:rPr>
-        <w:t>14</w:t>
-      </w:r>
-      <w:r>
-        <w:fldChar w:fldCharType="end"/>
-      </w:r>
-      <w:r>
-        <w:rPr>
-          <w:lang w:val="en-GB"/>
+      <w:proofErr w:type="spellStart"/>
+      <w:r>
+        <w:rPr>
+          <w:szCs w:val="22"/>
+        </w:rPr>
+        <w:t>Plan</w:t>
+      </w:r>
+      <w:proofErr w:type="spellEnd"/>
+      <w:r>
+        <w:rPr>
+          <w:szCs w:val="22"/>
         </w:rPr>
         <w:t xml:space="preserve"> </w:t>
       </w:r>
+      <w:proofErr w:type="spellStart"/>
       <w:r>
         <w:rPr>
           <w:szCs w:val="22"/>
-          <w:lang w:val="en-GB"/>
-        </w:rPr>
-        <w:t xml:space="preserve">– </w:t>
-      </w:r>
-      <w:proofErr w:type="spellStart"/>
+        </w:rPr>
+        <w:t>Details</w:t>
+      </w:r>
+      <w:proofErr w:type="spellEnd"/>
       <w:r>
         <w:rPr>
           <w:szCs w:val="22"/>
-          <w:lang w:val="en-GB"/>
-        </w:rPr>
-        <w:t>Página</w:t>
-      </w:r>
-      <w:proofErr w:type="spellEnd"/>
-      <w:r>
-        <w:rPr>
-          <w:szCs w:val="22"/>
-          <w:lang w:val="en-GB"/>
-        </w:rPr>
-        <w:t xml:space="preserve"> ‘Test Plan Details’</w:t>
+        </w:rPr>
+        <w:t>’</w:t>
       </w:r>
     </w:p>
     <w:p>
@@ -25935,6 +26329,9 @@
         <w:t>15</w:t>
       </w:r>
       <w:r>
+        <w:rPr>
+          <w:noProof/>
+        </w:rPr>
         <w:fldChar w:fldCharType="end"/>
       </w:r>
       <w:r>
@@ -26150,15 +26547,7 @@
       </w:r>
       <w:proofErr w:type="spellEnd"/>
       <w:r>
-        <w:t xml:space="preserve"> </w:t>
-      </w:r>
-      <w:proofErr w:type="spellStart"/>
-      <w:r>
-        <w:t>e</w:t>
-      </w:r>
-      <w:proofErr w:type="spellEnd"/>
-      <w:r>
-        <w:t xml:space="preserve"> será realizado um pedido à API para obter a página </w:t>
+        <w:t xml:space="preserve"> e será realizado um pedido à API para obter a página </w:t>
       </w:r>
       <w:r>
         <w:t>pretendida</w:t>
@@ -26273,12 +26662,7 @@
       </w:r>
       <w:proofErr w:type="spellEnd"/>
       <w:r>
-        <w:t>, sendo este layout bastante similar ao</w:t>
-      </w:r>
-      <w:bookmarkStart w:id="543" w:name="_GoBack"/>
-      <w:bookmarkEnd w:id="543"/>
-      <w:r>
-        <w:t xml:space="preserve"> de </w:t>
+        <w:t xml:space="preserve">, sendo este layout bastante similar ao de </w:t>
       </w:r>
       <w:proofErr w:type="spellStart"/>
       <w:r>
@@ -26298,7 +26682,7 @@
       </w:r>
     </w:p>
     <w:p>
-      <w:commentRangeStart w:id="544"/>
+      <w:commentRangeStart w:id="545"/>
       <w:r>
         <w:rPr>
           <w:noProof/>
@@ -26354,7 +26738,7 @@
           </wp:inline>
         </w:drawing>
       </w:r>
-      <w:commentRangeEnd w:id="544"/>
+      <w:commentRangeEnd w:id="545"/>
     </w:p>
     <w:p>
       <w:pPr>
@@ -26379,6 +26763,9 @@
         <w:t>16</w:t>
       </w:r>
       <w:r>
+        <w:rPr>
+          <w:noProof/>
+        </w:rPr>
         <w:fldChar w:fldCharType="end"/>
       </w:r>
       <w:r>
@@ -26404,7 +26791,7 @@
         <w:rPr>
           <w:rStyle w:val="Refdecomentrio"/>
         </w:rPr>
-        <w:commentReference w:id="544"/>
+        <w:commentReference w:id="545"/>
       </w:r>
     </w:p>
     <w:p>
@@ -26412,11 +26799,11 @@
         <w:pStyle w:val="Ttulo3"/>
         <w:jc w:val="both"/>
       </w:pPr>
-      <w:bookmarkStart w:id="545" w:name="_Toc13771778"/>
+      <w:bookmarkStart w:id="546" w:name="_Toc13771778"/>
       <w:r>
         <w:t>Permissões de Utilizadores</w:t>
       </w:r>
-      <w:bookmarkEnd w:id="545"/>
+      <w:bookmarkEnd w:id="546"/>
     </w:p>
     <w:p>
       <w:pPr>
@@ -26517,7 +26904,7 @@
         <w:spacing w:after="240" w:line="360" w:lineRule="atLeast"/>
         <w:jc w:val="both"/>
         <w:rPr>
-          <w:rFonts w:ascii="Times New Roman" w:eastAsia="Times New Roman" w:hAnsi="Times New Roman" w:cs="Times New Roman"/>
+          <w:rFonts w:ascii="Times New Roman" w:hAnsi="Times New Roman"/>
           <w:sz w:val="24"/>
           <w:szCs w:val="24"/>
           <w:shd w:val="clear" w:color="auto" w:fill="FFFFFF"/>
@@ -26553,6 +26940,15 @@
           <w:shd w:val="clear" w:color="auto" w:fill="FFFFFF"/>
         </w:rPr>
         <w:t xml:space="preserve"> de utilizador pode realizar:</w:t>
+      </w:r>
+      <w:r>
+        <w:rPr>
+          <w:rFonts w:ascii="Times New Roman" w:hAnsi="Times New Roman"/>
+          <w:sz w:val="24"/>
+          <w:szCs w:val="24"/>
+          <w:shd w:val="clear" w:color="auto" w:fill="FFFFFF"/>
+        </w:rPr>
+        <w:br w:type="page"/>
       </w:r>
     </w:p>
     <w:tbl>
@@ -34536,7 +34932,37 @@
         <w:t>deixou</w:t>
       </w:r>
       <w:r>
-        <w:t xml:space="preserve"> de ter propósito, mas foi decidido mantê-lo na tabela caso as regras de negócio sejam alteradas no futuro. Devido a esta decisão, de momento, não há diferença entre </w:t>
+        <w:t xml:space="preserve"> de ter propósito, mas </w:t>
+      </w:r>
+      <w:r>
+        <w:t>a decisão de o manter</w:t>
+      </w:r>
+      <w:r>
+        <w:t xml:space="preserve"> na tabela</w:t>
+      </w:r>
+      <w:r>
+        <w:t xml:space="preserve"> deve-se ao facto</w:t>
+      </w:r>
+      <w:r>
+        <w:t xml:space="preserve"> </w:t>
+      </w:r>
+      <w:r>
+        <w:t>da</w:t>
+      </w:r>
+      <w:r>
+        <w:t>s regras de negócio</w:t>
+      </w:r>
+      <w:r>
+        <w:t xml:space="preserve"> poderem</w:t>
+      </w:r>
+      <w:r>
+        <w:t xml:space="preserve"> se</w:t>
+      </w:r>
+      <w:r>
+        <w:t>r</w:t>
+      </w:r>
+      <w:r>
+        <w:t xml:space="preserve"> alteradas no futuro. Devido a esta decisão, de momento, não há diferença entre </w:t>
       </w:r>
       <w:proofErr w:type="spellStart"/>
       <w:r>
@@ -34577,28 +35003,9 @@
       <w:pPr>
         <w:jc w:val="both"/>
       </w:pPr>
-    </w:p>
-    <w:p>
-      <w:pPr>
-        <w:jc w:val="both"/>
-      </w:pPr>
-    </w:p>
-    <w:p>
-      <w:pPr>
-        <w:jc w:val="both"/>
-      </w:pPr>
       <w:r>
         <w:t xml:space="preserve">Optou-se pela opção de suspender um utilizador e não de o apagar pois o utilizador poderia ter criado algum tipo de configuração, plano de testes, etc. estando desta forma associado ao mesmo e no caso de um destes estar a ser utilizador por uma OBU ficaríamos com uma inconsistência. </w:t>
       </w:r>
-    </w:p>
-    <w:p>
-      <w:pPr>
-        <w:pStyle w:val="Legenda"/>
-        <w:jc w:val="both"/>
-        <w:rPr>
-          <w:rFonts w:eastAsia="Times New Roman"/>
-        </w:rPr>
-      </w:pPr>
     </w:p>
     <w:p>
       <w:pPr>
@@ -34619,34 +35026,33 @@
       <w:pPr>
         <w:pStyle w:val="Ttulo1"/>
       </w:pPr>
-      <w:bookmarkStart w:id="546" w:name="_Toc9811098"/>
-      <w:bookmarkStart w:id="547" w:name="_Toc9811271"/>
-      <w:bookmarkStart w:id="548" w:name="_Toc9867921"/>
-      <w:bookmarkStart w:id="549" w:name="_Toc9870313"/>
-      <w:bookmarkStart w:id="550" w:name="_Toc9870830"/>
-      <w:bookmarkStart w:id="551" w:name="_Toc9811099"/>
-      <w:bookmarkStart w:id="552" w:name="_Toc9811272"/>
-      <w:bookmarkStart w:id="553" w:name="_Toc9867922"/>
-      <w:bookmarkStart w:id="554" w:name="_Toc9870314"/>
-      <w:bookmarkStart w:id="555" w:name="_Toc9870831"/>
-      <w:bookmarkStart w:id="556" w:name="_Toc9811100"/>
-      <w:bookmarkStart w:id="557" w:name="_Toc9811273"/>
-      <w:bookmarkStart w:id="558" w:name="_Toc9867923"/>
-      <w:bookmarkStart w:id="559" w:name="_Toc9870315"/>
-      <w:bookmarkStart w:id="560" w:name="_Toc9870832"/>
-      <w:bookmarkStart w:id="561" w:name="_Toc9811101"/>
-      <w:bookmarkStart w:id="562" w:name="_Toc9811274"/>
-      <w:bookmarkStart w:id="563" w:name="_Toc9867924"/>
-      <w:bookmarkStart w:id="564" w:name="_Toc9870316"/>
-      <w:bookmarkStart w:id="565" w:name="_Toc9870833"/>
-      <w:bookmarkStart w:id="566" w:name="_Toc9811102"/>
-      <w:bookmarkStart w:id="567" w:name="_Toc9811275"/>
-      <w:bookmarkStart w:id="568" w:name="_Toc9867925"/>
-      <w:bookmarkStart w:id="569" w:name="_Toc9870317"/>
-      <w:bookmarkStart w:id="570" w:name="_Toc9870834"/>
-      <w:bookmarkStart w:id="571" w:name="_Toc9807870"/>
-      <w:bookmarkStart w:id="572" w:name="_Toc13771779"/>
-      <w:bookmarkEnd w:id="546"/>
+      <w:bookmarkStart w:id="547" w:name="_Toc9811098"/>
+      <w:bookmarkStart w:id="548" w:name="_Toc9811271"/>
+      <w:bookmarkStart w:id="549" w:name="_Toc9867921"/>
+      <w:bookmarkStart w:id="550" w:name="_Toc9870313"/>
+      <w:bookmarkStart w:id="551" w:name="_Toc9870830"/>
+      <w:bookmarkStart w:id="552" w:name="_Toc9811099"/>
+      <w:bookmarkStart w:id="553" w:name="_Toc9811272"/>
+      <w:bookmarkStart w:id="554" w:name="_Toc9867922"/>
+      <w:bookmarkStart w:id="555" w:name="_Toc9870314"/>
+      <w:bookmarkStart w:id="556" w:name="_Toc9870831"/>
+      <w:bookmarkStart w:id="557" w:name="_Toc9811100"/>
+      <w:bookmarkStart w:id="558" w:name="_Toc9811273"/>
+      <w:bookmarkStart w:id="559" w:name="_Toc9867923"/>
+      <w:bookmarkStart w:id="560" w:name="_Toc9870315"/>
+      <w:bookmarkStart w:id="561" w:name="_Toc9870832"/>
+      <w:bookmarkStart w:id="562" w:name="_Toc9811101"/>
+      <w:bookmarkStart w:id="563" w:name="_Toc9811274"/>
+      <w:bookmarkStart w:id="564" w:name="_Toc9867924"/>
+      <w:bookmarkStart w:id="565" w:name="_Toc9870316"/>
+      <w:bookmarkStart w:id="566" w:name="_Toc9870833"/>
+      <w:bookmarkStart w:id="567" w:name="_Toc9811102"/>
+      <w:bookmarkStart w:id="568" w:name="_Toc9811275"/>
+      <w:bookmarkStart w:id="569" w:name="_Toc9867925"/>
+      <w:bookmarkStart w:id="570" w:name="_Toc9870317"/>
+      <w:bookmarkStart w:id="571" w:name="_Toc9870834"/>
+      <w:bookmarkStart w:id="572" w:name="_Toc9807870"/>
+      <w:bookmarkStart w:id="573" w:name="_Toc13771779"/>
       <w:bookmarkEnd w:id="547"/>
       <w:bookmarkEnd w:id="548"/>
       <w:bookmarkEnd w:id="549"/>
@@ -34671,12 +35077,13 @@
       <w:bookmarkEnd w:id="568"/>
       <w:bookmarkEnd w:id="569"/>
       <w:bookmarkEnd w:id="570"/>
+      <w:bookmarkEnd w:id="571"/>
       <w:r>
         <w:lastRenderedPageBreak/>
         <w:t>Conclusão</w:t>
       </w:r>
-      <w:bookmarkEnd w:id="571"/>
       <w:bookmarkEnd w:id="572"/>
+      <w:bookmarkEnd w:id="573"/>
     </w:p>
     <w:p>
       <w:pPr>
@@ -34777,8 +35184,8 @@
           <w:rFonts w:eastAsia="Times New Roman"/>
         </w:rPr>
       </w:pPr>
-      <w:bookmarkStart w:id="573" w:name="_Toc13577633"/>
-      <w:bookmarkStart w:id="574" w:name="_Toc13771780"/>
+      <w:bookmarkStart w:id="574" w:name="_Toc13577633"/>
+      <w:bookmarkStart w:id="575" w:name="_Toc13771780"/>
       <w:r>
         <w:t xml:space="preserve">Figura </w:t>
       </w:r>
@@ -34806,8 +35213,8 @@
       <w:r>
         <w:t xml:space="preserve"> - Planificação temporal das atividade e tarefas associadas ao projeto.</w:t>
       </w:r>
-      <w:bookmarkEnd w:id="573"/>
       <w:bookmarkEnd w:id="574"/>
+      <w:bookmarkEnd w:id="575"/>
     </w:p>
     <w:p>
       <w:pPr>
@@ -35059,7 +35466,7 @@
         </w:sectPr>
       </w:pPr>
     </w:p>
-    <w:bookmarkStart w:id="575" w:name="_Toc13771781" w:displacedByCustomXml="next"/>
+    <w:bookmarkStart w:id="576" w:name="_Toc13771781" w:displacedByCustomXml="next"/>
     <w:sdt>
       <w:sdtPr>
         <w:rPr>
@@ -35075,6 +35482,7 @@
           <w:docPartUnique/>
         </w:docPartObj>
       </w:sdtPr>
+      <w:sdtEndPr/>
       <w:sdtContent>
         <w:p>
           <w:pPr>
@@ -35083,16 +35491,18 @@
           <w:r>
             <w:t>Referências</w:t>
           </w:r>
-          <w:bookmarkEnd w:id="575"/>
+          <w:bookmarkEnd w:id="576"/>
         </w:p>
         <w:sdt>
           <w:sdtPr>
             <w:id w:val="-573587230"/>
             <w:bibliography/>
           </w:sdtPr>
+          <w:sdtEndPr/>
           <w:sdtContent>
             <w:p>
               <w:pPr>
+                <w:jc w:val="both"/>
                 <w:rPr>
                   <w:rFonts w:cs="Times New Roman"/>
                   <w:noProof/>
@@ -35130,7 +35540,7 @@
               </w:tblGrid>
               <w:tr>
                 <w:trPr>
-                  <w:divId w:val="887686393"/>
+                  <w:divId w:val="1248728617"/>
                   <w:tblCellSpacing w:w="15" w:type="dxa"/>
                 </w:trPr>
                 <w:tc>
@@ -35176,7 +35586,7 @@
               </w:tr>
               <w:tr>
                 <w:trPr>
-                  <w:divId w:val="887686393"/>
+                  <w:divId w:val="1248728617"/>
                   <w:tblCellSpacing w:w="15" w:type="dxa"/>
                 </w:trPr>
                 <w:tc>
@@ -35222,7 +35632,7 @@
               </w:tr>
               <w:tr>
                 <w:trPr>
-                  <w:divId w:val="887686393"/>
+                  <w:divId w:val="1248728617"/>
                   <w:tblCellSpacing w:w="15" w:type="dxa"/>
                 </w:trPr>
                 <w:tc>
@@ -35268,7 +35678,7 @@
               </w:tr>
               <w:tr>
                 <w:trPr>
-                  <w:divId w:val="887686393"/>
+                  <w:divId w:val="1248728617"/>
                   <w:tblCellSpacing w:w="15" w:type="dxa"/>
                 </w:trPr>
                 <w:tc>
@@ -35314,7 +35724,7 @@
               </w:tr>
               <w:tr>
                 <w:trPr>
-                  <w:divId w:val="887686393"/>
+                  <w:divId w:val="1248728617"/>
                   <w:tblCellSpacing w:w="15" w:type="dxa"/>
                 </w:trPr>
                 <w:tc>
@@ -35360,7 +35770,7 @@
               </w:tr>
               <w:tr>
                 <w:trPr>
-                  <w:divId w:val="887686393"/>
+                  <w:divId w:val="1248728617"/>
                   <w:tblCellSpacing w:w="15" w:type="dxa"/>
                 </w:trPr>
                 <w:tc>
@@ -35408,7 +35818,7 @@
               </w:tr>
               <w:tr>
                 <w:trPr>
-                  <w:divId w:val="887686393"/>
+                  <w:divId w:val="1248728617"/>
                   <w:tblCellSpacing w:w="15" w:type="dxa"/>
                 </w:trPr>
                 <w:tc>
@@ -35456,7 +35866,7 @@
               </w:tr>
               <w:tr>
                 <w:trPr>
-                  <w:divId w:val="887686393"/>
+                  <w:divId w:val="1248728617"/>
                   <w:tblCellSpacing w:w="15" w:type="dxa"/>
                 </w:trPr>
                 <w:tc>
@@ -35502,7 +35912,7 @@
               </w:tr>
               <w:tr>
                 <w:trPr>
-                  <w:divId w:val="887686393"/>
+                  <w:divId w:val="1248728617"/>
                   <w:tblCellSpacing w:w="15" w:type="dxa"/>
                 </w:trPr>
                 <w:tc>
@@ -35548,7 +35958,7 @@
               </w:tr>
               <w:tr>
                 <w:trPr>
-                  <w:divId w:val="887686393"/>
+                  <w:divId w:val="1248728617"/>
                   <w:tblCellSpacing w:w="15" w:type="dxa"/>
                 </w:trPr>
                 <w:tc>
@@ -35594,7 +36004,7 @@
               </w:tr>
               <w:tr>
                 <w:trPr>
-                  <w:divId w:val="887686393"/>
+                  <w:divId w:val="1248728617"/>
                   <w:tblCellSpacing w:w="15" w:type="dxa"/>
                 </w:trPr>
                 <w:tc>
@@ -35640,7 +36050,7 @@
               </w:tr>
               <w:tr>
                 <w:trPr>
-                  <w:divId w:val="887686393"/>
+                  <w:divId w:val="1248728617"/>
                   <w:tblCellSpacing w:w="15" w:type="dxa"/>
                 </w:trPr>
                 <w:tc>
@@ -35686,7 +36096,7 @@
               </w:tr>
               <w:tr>
                 <w:trPr>
-                  <w:divId w:val="887686393"/>
+                  <w:divId w:val="1248728617"/>
                   <w:tblCellSpacing w:w="15" w:type="dxa"/>
                 </w:trPr>
                 <w:tc>
@@ -35732,7 +36142,7 @@
               </w:tr>
               <w:tr>
                 <w:trPr>
-                  <w:divId w:val="887686393"/>
+                  <w:divId w:val="1248728617"/>
                   <w:tblCellSpacing w:w="15" w:type="dxa"/>
                 </w:trPr>
                 <w:tc>
@@ -35778,7 +36188,7 @@
               </w:tr>
               <w:tr>
                 <w:trPr>
-                  <w:divId w:val="887686393"/>
+                  <w:divId w:val="1248728617"/>
                   <w:tblCellSpacing w:w="15" w:type="dxa"/>
                 </w:trPr>
                 <w:tc>
@@ -35824,7 +36234,7 @@
               </w:tr>
               <w:tr>
                 <w:trPr>
-                  <w:divId w:val="887686393"/>
+                  <w:divId w:val="1248728617"/>
                   <w:tblCellSpacing w:w="15" w:type="dxa"/>
                 </w:trPr>
                 <w:tc>
@@ -35870,7 +36280,7 @@
               </w:tr>
               <w:tr>
                 <w:trPr>
-                  <w:divId w:val="887686393"/>
+                  <w:divId w:val="1248728617"/>
                   <w:tblCellSpacing w:w="15" w:type="dxa"/>
                 </w:trPr>
                 <w:tc>
@@ -35916,7 +36326,7 @@
               </w:tr>
               <w:tr>
                 <w:trPr>
-                  <w:divId w:val="887686393"/>
+                  <w:divId w:val="1248728617"/>
                   <w:tblCellSpacing w:w="15" w:type="dxa"/>
                 </w:trPr>
                 <w:tc>
@@ -35962,7 +36372,7 @@
               </w:tr>
               <w:tr>
                 <w:trPr>
-                  <w:divId w:val="887686393"/>
+                  <w:divId w:val="1248728617"/>
                   <w:tblCellSpacing w:w="15" w:type="dxa"/>
                 </w:trPr>
                 <w:tc>
@@ -36008,7 +36418,7 @@
               </w:tr>
               <w:tr>
                 <w:trPr>
-                  <w:divId w:val="887686393"/>
+                  <w:divId w:val="1248728617"/>
                   <w:tblCellSpacing w:w="15" w:type="dxa"/>
                 </w:trPr>
                 <w:tc>
@@ -36054,7 +36464,7 @@
               </w:tr>
               <w:tr>
                 <w:trPr>
-                  <w:divId w:val="887686393"/>
+                  <w:divId w:val="1248728617"/>
                   <w:tblCellSpacing w:w="15" w:type="dxa"/>
                 </w:trPr>
                 <w:tc>
@@ -36100,7 +36510,7 @@
               </w:tr>
               <w:tr>
                 <w:trPr>
-                  <w:divId w:val="887686393"/>
+                  <w:divId w:val="1248728617"/>
                   <w:tblCellSpacing w:w="15" w:type="dxa"/>
                 </w:trPr>
                 <w:tc>
@@ -36146,7 +36556,7 @@
               </w:tr>
               <w:tr>
                 <w:trPr>
-                  <w:divId w:val="887686393"/>
+                  <w:divId w:val="1248728617"/>
                   <w:tblCellSpacing w:w="15" w:type="dxa"/>
                 </w:trPr>
                 <w:tc>
@@ -36193,7 +36603,7 @@
             </w:tbl>
             <w:p>
               <w:pPr>
-                <w:divId w:val="887686393"/>
+                <w:divId w:val="1248728617"/>
                 <w:rPr>
                   <w:rFonts w:eastAsia="Times New Roman"/>
                   <w:noProof/>
@@ -36201,6 +36611,9 @@
               </w:pPr>
             </w:p>
             <w:p>
+              <w:pPr>
+                <w:jc w:val="both"/>
+              </w:pPr>
               <w:r>
                 <w:rPr>
                   <w:b/>
@@ -36213,11 +36626,6 @@
         </w:sdt>
       </w:sdtContent>
     </w:sdt>
-    <w:p>
-      <w:pPr>
-        <w:jc w:val="both"/>
-      </w:pPr>
-    </w:p>
     <w:sectPr>
       <w:type w:val="oddPage"/>
       <w:pgSz w:w="11900" w:h="16840"/>
@@ -36231,7 +36639,7 @@
 
 <file path=word/comments.xml><?xml version="1.0" encoding="utf-8"?>
 <w:comments xmlns:wpc="http://schemas.microsoft.com/office/word/2010/wordprocessingCanvas" xmlns:cx="http://schemas.microsoft.com/office/drawing/2014/chartex" xmlns:cx1="http://schemas.microsoft.com/office/drawing/2015/9/8/chartex" xmlns:cx2="http://schemas.microsoft.com/office/drawing/2015/10/21/chartex" xmlns:cx3="http://schemas.microsoft.com/office/drawing/2016/5/9/chartex" xmlns:cx4="http://schemas.microsoft.com/office/drawing/2016/5/10/chartex" xmlns:cx5="http://schemas.microsoft.com/office/drawing/2016/5/11/chartex" xmlns:cx6="http://schemas.microsoft.com/office/drawing/2016/5/12/chartex" xmlns:cx7="http://schemas.microsoft.com/office/drawing/2016/5/13/chartex" xmlns:cx8="http://schemas.microsoft.com/office/drawing/2016/5/14/chartex" xmlns:mc="http://schemas.openxmlformats.org/markup-compatibility/2006" xmlns:aink="http://schemas.microsoft.com/office/drawing/2016/ink" xmlns:am3d="http://schemas.microsoft.com/office/drawing/2017/model3d" xmlns:o="urn:schemas-microsoft-com:office:office" xmlns:r="http://schemas.openxmlformats.org/officeDocument/2006/relationships" xmlns:m="http://schemas.openxmlformats.org/officeDocument/2006/math" xmlns:v="urn:schemas-microsoft-com:vml" xmlns:wp14="http://schemas.microsoft.com/office/word/2010/wordprocessingDrawing" xmlns:wp="http://schemas.openxmlformats.org/drawingml/2006/wordprocessingDrawing" xmlns:w10="urn:schemas-microsoft-com:office:word" xmlns:w="http://schemas.openxmlformats.org/wordprocessingml/2006/main" xmlns:w14="http://schemas.microsoft.com/office/word/2010/wordml" xmlns:w15="http://schemas.microsoft.com/office/word/2012/wordml" xmlns:w16cid="http://schemas.microsoft.com/office/word/2016/wordml/cid" xmlns:w16se="http://schemas.microsoft.com/office/word/2015/wordml/symex" xmlns:wpg="http://schemas.microsoft.com/office/word/2010/wordprocessingGroup" xmlns:wpi="http://schemas.microsoft.com/office/word/2010/wordprocessingInk" xmlns:wne="http://schemas.microsoft.com/office/word/2006/wordml" xmlns:wps="http://schemas.microsoft.com/office/word/2010/wordprocessingShape" mc:Ignorable="w14 w15 w16se w16cid wp14">
-  <w:comment w:id="518" w:author="Luis" w:date="2019-07-11T22:21:00Z" w:initials="L">
+  <w:comment w:id="392" w:author="Luis" w:date="2019-07-12T04:04:00Z" w:initials="L">
     <w:p>
       <w:pPr>
         <w:pStyle w:val="Textodecomentrio"/>
@@ -36243,23 +36651,38 @@
         <w:annotationRef/>
       </w:r>
       <w:r>
-        <w:t>Inseri aqui quebra</w:t>
-      </w:r>
-      <w:r>
-        <w:t xml:space="preserve"> de página</w:t>
-      </w:r>
-      <w:r>
-        <w:t xml:space="preserve"> para a tabela, n</w:t>
-      </w:r>
-      <w:r>
-        <w:t>ão</w:t>
-      </w:r>
-      <w:r>
-        <w:t xml:space="preserve"> sei se faz sentido</w:t>
+        <w:t xml:space="preserve">Devia ser uma subdivisão deste 3.1, mas </w:t>
+      </w:r>
+      <w:proofErr w:type="gramStart"/>
+      <w:r>
+        <w:t>n</w:t>
+      </w:r>
+      <w:proofErr w:type="gramEnd"/>
+      <w:r>
+        <w:t xml:space="preserve"> sei ao que chamar ao que seria o 3.1.1</w:t>
       </w:r>
     </w:p>
   </w:comment>
-  <w:comment w:id="544" w:author="Luis" w:date="2019-07-12T02:20:00Z" w:initials="L">
+  <w:comment w:id="520" w:author="Luis" w:date="2019-07-11T22:21:00Z" w:initials="L">
+    <w:p>
+      <w:pPr>
+        <w:pStyle w:val="Textodecomentrio"/>
+      </w:pPr>
+      <w:r>
+        <w:rPr>
+          <w:rStyle w:val="Refdecomentrio"/>
+        </w:rPr>
+        <w:annotationRef/>
+      </w:r>
+      <w:r>
+        <w:t>Inseri aqui quebra de página para a tabela, não sei se faz sentido</w:t>
+      </w:r>
+      <w:r>
+        <w:t>, pois a tabela é muito extensa e não cabe numa única página</w:t>
+      </w:r>
+    </w:p>
+  </w:comment>
+  <w:comment w:id="545" w:author="Luis" w:date="2019-07-12T02:20:00Z" w:initials="L">
     <w:p>
       <w:pPr>
         <w:pStyle w:val="Textodecomentrio"/>
@@ -36288,6 +36711,7 @@
 
 <file path=word/commentsExtended.xml><?xml version="1.0" encoding="utf-8"?>
 <w15:commentsEx xmlns:wpc="http://schemas.microsoft.com/office/word/2010/wordprocessingCanvas" xmlns:cx="http://schemas.microsoft.com/office/drawing/2014/chartex" xmlns:cx1="http://schemas.microsoft.com/office/drawing/2015/9/8/chartex" xmlns:cx2="http://schemas.microsoft.com/office/drawing/2015/10/21/chartex" xmlns:cx3="http://schemas.microsoft.com/office/drawing/2016/5/9/chartex" xmlns:cx4="http://schemas.microsoft.com/office/drawing/2016/5/10/chartex" xmlns:cx5="http://schemas.microsoft.com/office/drawing/2016/5/11/chartex" xmlns:cx6="http://schemas.microsoft.com/office/drawing/2016/5/12/chartex" xmlns:cx7="http://schemas.microsoft.com/office/drawing/2016/5/13/chartex" xmlns:cx8="http://schemas.microsoft.com/office/drawing/2016/5/14/chartex" xmlns:mc="http://schemas.openxmlformats.org/markup-compatibility/2006" xmlns:aink="http://schemas.microsoft.com/office/drawing/2016/ink" xmlns:am3d="http://schemas.microsoft.com/office/drawing/2017/model3d" xmlns:o="urn:schemas-microsoft-com:office:office" xmlns:r="http://schemas.openxmlformats.org/officeDocument/2006/relationships" xmlns:m="http://schemas.openxmlformats.org/officeDocument/2006/math" xmlns:v="urn:schemas-microsoft-com:vml" xmlns:wp14="http://schemas.microsoft.com/office/word/2010/wordprocessingDrawing" xmlns:wp="http://schemas.openxmlformats.org/drawingml/2006/wordprocessingDrawing" xmlns:w10="urn:schemas-microsoft-com:office:word" xmlns:w="http://schemas.openxmlformats.org/wordprocessingml/2006/main" xmlns:w14="http://schemas.microsoft.com/office/word/2010/wordml" xmlns:w15="http://schemas.microsoft.com/office/word/2012/wordml" xmlns:w16cid="http://schemas.microsoft.com/office/word/2016/wordml/cid" xmlns:w16se="http://schemas.microsoft.com/office/word/2015/wordml/symex" xmlns:wpg="http://schemas.microsoft.com/office/word/2010/wordprocessingGroup" xmlns:wpi="http://schemas.microsoft.com/office/word/2010/wordprocessingInk" xmlns:wne="http://schemas.microsoft.com/office/word/2006/wordml" xmlns:wps="http://schemas.microsoft.com/office/word/2010/wordprocessingShape" mc:Ignorable="w14 w15 w16se w16cid wp14">
+  <w15:commentEx w15:paraId="6D238718" w15:done="0"/>
   <w15:commentEx w15:paraId="1C7E7E17" w15:done="0"/>
   <w15:commentEx w15:paraId="35560E87" w15:done="0"/>
 </w15:commentsEx>
@@ -36295,6 +36719,7 @@
 
 <file path=word/commentsIds.xml><?xml version="1.0" encoding="utf-8"?>
 <w16cid:commentsIds xmlns:wpc="http://schemas.microsoft.com/office/word/2010/wordprocessingCanvas" xmlns:cx="http://schemas.microsoft.com/office/drawing/2014/chartex" xmlns:cx1="http://schemas.microsoft.com/office/drawing/2015/9/8/chartex" xmlns:cx2="http://schemas.microsoft.com/office/drawing/2015/10/21/chartex" xmlns:cx3="http://schemas.microsoft.com/office/drawing/2016/5/9/chartex" xmlns:cx4="http://schemas.microsoft.com/office/drawing/2016/5/10/chartex" xmlns:cx5="http://schemas.microsoft.com/office/drawing/2016/5/11/chartex" xmlns:cx6="http://schemas.microsoft.com/office/drawing/2016/5/12/chartex" xmlns:cx7="http://schemas.microsoft.com/office/drawing/2016/5/13/chartex" xmlns:cx8="http://schemas.microsoft.com/office/drawing/2016/5/14/chartex" xmlns:mc="http://schemas.openxmlformats.org/markup-compatibility/2006" xmlns:aink="http://schemas.microsoft.com/office/drawing/2016/ink" xmlns:am3d="http://schemas.microsoft.com/office/drawing/2017/model3d" xmlns:o="urn:schemas-microsoft-com:office:office" xmlns:r="http://schemas.openxmlformats.org/officeDocument/2006/relationships" xmlns:m="http://schemas.openxmlformats.org/officeDocument/2006/math" xmlns:v="urn:schemas-microsoft-com:vml" xmlns:wp14="http://schemas.microsoft.com/office/word/2010/wordprocessingDrawing" xmlns:wp="http://schemas.openxmlformats.org/drawingml/2006/wordprocessingDrawing" xmlns:w10="urn:schemas-microsoft-com:office:word" xmlns:w="http://schemas.openxmlformats.org/wordprocessingml/2006/main" xmlns:w14="http://schemas.microsoft.com/office/word/2010/wordml" xmlns:w15="http://schemas.microsoft.com/office/word/2012/wordml" xmlns:w16cid="http://schemas.microsoft.com/office/word/2016/wordml/cid" xmlns:w16se="http://schemas.microsoft.com/office/word/2015/wordml/symex" xmlns:wpg="http://schemas.microsoft.com/office/word/2010/wordprocessingGroup" xmlns:wpi="http://schemas.microsoft.com/office/word/2010/wordprocessingInk" xmlns:wne="http://schemas.microsoft.com/office/word/2006/wordml" xmlns:wps="http://schemas.microsoft.com/office/word/2010/wordprocessingShape" mc:Ignorable="w14 w15 w16se w16cid wp14">
+  <w16cid:commentId w16cid:paraId="6D238718" w16cid:durableId="20D28562"/>
   <w16cid:commentId w16cid:paraId="1C7E7E17" w16cid:durableId="20D234D6"/>
   <w16cid:commentId w16cid:paraId="35560E87" w16cid:durableId="20D26CEE"/>
 </w16cid:commentsIds>
@@ -36391,6 +36816,7 @@
         <w:docPartUnique/>
       </w:docPartObj>
     </w:sdtPr>
+    <w:sdtEndPr/>
     <w:sdtContent>
       <w:p>
         <w:pPr>
@@ -39051,12 +39477,125 @@
     </w:lvl>
   </w:abstractNum>
   <w:abstractNum w:abstractNumId="16" w15:restartNumberingAfterBreak="0">
+    <w:nsid w:val="546313FB"/>
+    <w:multiLevelType w:val="hybridMultilevel"/>
+    <w:tmpl w:val="4ECEA6CE"/>
+    <w:lvl w:ilvl="0" w:tplc="08160001">
+      <w:start w:val="1"/>
+      <w:numFmt w:val="bullet"/>
+      <w:lvlText w:val=""/>
+      <w:lvlJc w:val="left"/>
+      <w:pPr>
+        <w:ind w:left="720" w:hanging="360"/>
+      </w:pPr>
+      <w:rPr>
+        <w:rFonts w:ascii="Symbol" w:hAnsi="Symbol" w:hint="default"/>
+      </w:rPr>
+    </w:lvl>
+    <w:lvl w:ilvl="1" w:tplc="08160003" w:tentative="1">
+      <w:start w:val="1"/>
+      <w:numFmt w:val="bullet"/>
+      <w:lvlText w:val="o"/>
+      <w:lvlJc w:val="left"/>
+      <w:pPr>
+        <w:ind w:left="1440" w:hanging="360"/>
+      </w:pPr>
+      <w:rPr>
+        <w:rFonts w:ascii="Courier New" w:hAnsi="Courier New" w:cs="Courier New" w:hint="default"/>
+      </w:rPr>
+    </w:lvl>
+    <w:lvl w:ilvl="2" w:tplc="08160005" w:tentative="1">
+      <w:start w:val="1"/>
+      <w:numFmt w:val="bullet"/>
+      <w:lvlText w:val=""/>
+      <w:lvlJc w:val="left"/>
+      <w:pPr>
+        <w:ind w:left="2160" w:hanging="360"/>
+      </w:pPr>
+      <w:rPr>
+        <w:rFonts w:ascii="Wingdings" w:hAnsi="Wingdings" w:hint="default"/>
+      </w:rPr>
+    </w:lvl>
+    <w:lvl w:ilvl="3" w:tplc="08160001" w:tentative="1">
+      <w:start w:val="1"/>
+      <w:numFmt w:val="bullet"/>
+      <w:lvlText w:val=""/>
+      <w:lvlJc w:val="left"/>
+      <w:pPr>
+        <w:ind w:left="2880" w:hanging="360"/>
+      </w:pPr>
+      <w:rPr>
+        <w:rFonts w:ascii="Symbol" w:hAnsi="Symbol" w:hint="default"/>
+      </w:rPr>
+    </w:lvl>
+    <w:lvl w:ilvl="4" w:tplc="08160003" w:tentative="1">
+      <w:start w:val="1"/>
+      <w:numFmt w:val="bullet"/>
+      <w:lvlText w:val="o"/>
+      <w:lvlJc w:val="left"/>
+      <w:pPr>
+        <w:ind w:left="3600" w:hanging="360"/>
+      </w:pPr>
+      <w:rPr>
+        <w:rFonts w:ascii="Courier New" w:hAnsi="Courier New" w:cs="Courier New" w:hint="default"/>
+      </w:rPr>
+    </w:lvl>
+    <w:lvl w:ilvl="5" w:tplc="08160005" w:tentative="1">
+      <w:start w:val="1"/>
+      <w:numFmt w:val="bullet"/>
+      <w:lvlText w:val=""/>
+      <w:lvlJc w:val="left"/>
+      <w:pPr>
+        <w:ind w:left="4320" w:hanging="360"/>
+      </w:pPr>
+      <w:rPr>
+        <w:rFonts w:ascii="Wingdings" w:hAnsi="Wingdings" w:hint="default"/>
+      </w:rPr>
+    </w:lvl>
+    <w:lvl w:ilvl="6" w:tplc="08160001" w:tentative="1">
+      <w:start w:val="1"/>
+      <w:numFmt w:val="bullet"/>
+      <w:lvlText w:val=""/>
+      <w:lvlJc w:val="left"/>
+      <w:pPr>
+        <w:ind w:left="5040" w:hanging="360"/>
+      </w:pPr>
+      <w:rPr>
+        <w:rFonts w:ascii="Symbol" w:hAnsi="Symbol" w:hint="default"/>
+      </w:rPr>
+    </w:lvl>
+    <w:lvl w:ilvl="7" w:tplc="08160003" w:tentative="1">
+      <w:start w:val="1"/>
+      <w:numFmt w:val="bullet"/>
+      <w:lvlText w:val="o"/>
+      <w:lvlJc w:val="left"/>
+      <w:pPr>
+        <w:ind w:left="5760" w:hanging="360"/>
+      </w:pPr>
+      <w:rPr>
+        <w:rFonts w:ascii="Courier New" w:hAnsi="Courier New" w:cs="Courier New" w:hint="default"/>
+      </w:rPr>
+    </w:lvl>
+    <w:lvl w:ilvl="8" w:tplc="08160005" w:tentative="1">
+      <w:start w:val="1"/>
+      <w:numFmt w:val="bullet"/>
+      <w:lvlText w:val=""/>
+      <w:lvlJc w:val="left"/>
+      <w:pPr>
+        <w:ind w:left="6480" w:hanging="360"/>
+      </w:pPr>
+      <w:rPr>
+        <w:rFonts w:ascii="Wingdings" w:hAnsi="Wingdings" w:hint="default"/>
+      </w:rPr>
+    </w:lvl>
+  </w:abstractNum>
+  <w:abstractNum w:abstractNumId="17" w15:restartNumberingAfterBreak="0">
     <w:nsid w:val="5B801391"/>
     <w:multiLevelType w:val="hybridMultilevel"/>
     <w:tmpl w:val="A4224258"/>
     <w:numStyleLink w:val="ImportedStyle1"/>
   </w:abstractNum>
-  <w:abstractNum w:abstractNumId="17" w15:restartNumberingAfterBreak="0">
+  <w:abstractNum w:abstractNumId="18" w15:restartNumberingAfterBreak="0">
     <w:nsid w:val="61D91421"/>
     <w:multiLevelType w:val="hybridMultilevel"/>
     <w:tmpl w:val="E2D0CAAA"/>
@@ -39170,13 +39709,13 @@
       </w:rPr>
     </w:lvl>
   </w:abstractNum>
-  <w:abstractNum w:abstractNumId="18" w15:restartNumberingAfterBreak="0">
+  <w:abstractNum w:abstractNumId="19" w15:restartNumberingAfterBreak="0">
     <w:nsid w:val="673A6150"/>
     <w:multiLevelType w:val="hybridMultilevel"/>
     <w:tmpl w:val="9D2C17BC"/>
     <w:numStyleLink w:val="ImportedStyle3"/>
   </w:abstractNum>
-  <w:abstractNum w:abstractNumId="19" w15:restartNumberingAfterBreak="0">
+  <w:abstractNum w:abstractNumId="20" w15:restartNumberingAfterBreak="0">
     <w:nsid w:val="697E63D6"/>
     <w:multiLevelType w:val="hybridMultilevel"/>
     <w:tmpl w:val="9D2C17BC"/>
@@ -39561,7 +40100,7 @@
       </w:rPr>
     </w:lvl>
   </w:abstractNum>
-  <w:abstractNum w:abstractNumId="20" w15:restartNumberingAfterBreak="0">
+  <w:abstractNum w:abstractNumId="21" w15:restartNumberingAfterBreak="0">
     <w:nsid w:val="6A296422"/>
     <w:multiLevelType w:val="hybridMultilevel"/>
     <w:tmpl w:val="4718C328"/>
@@ -39675,7 +40214,7 @@
       </w:rPr>
     </w:lvl>
   </w:abstractNum>
-  <w:abstractNum w:abstractNumId="21" w15:restartNumberingAfterBreak="0">
+  <w:abstractNum w:abstractNumId="22" w15:restartNumberingAfterBreak="0">
     <w:nsid w:val="71E81ADE"/>
     <w:multiLevelType w:val="hybridMultilevel"/>
     <w:tmpl w:val="002E4A42"/>
@@ -39942,13 +40481,13 @@
       </w:rPr>
     </w:lvl>
   </w:abstractNum>
-  <w:abstractNum w:abstractNumId="22" w15:restartNumberingAfterBreak="0">
+  <w:abstractNum w:abstractNumId="23" w15:restartNumberingAfterBreak="0">
     <w:nsid w:val="77BD63BA"/>
     <w:multiLevelType w:val="hybridMultilevel"/>
     <w:tmpl w:val="002E4A42"/>
     <w:numStyleLink w:val="ImportedStyle20"/>
   </w:abstractNum>
-  <w:abstractNum w:abstractNumId="23" w15:restartNumberingAfterBreak="0">
+  <w:abstractNum w:abstractNumId="24" w15:restartNumberingAfterBreak="0">
     <w:nsid w:val="782739F5"/>
     <w:multiLevelType w:val="hybridMultilevel"/>
     <w:tmpl w:val="6E6824AA"/>
@@ -40061,7 +40600,7 @@
       </w:rPr>
     </w:lvl>
   </w:abstractNum>
-  <w:abstractNum w:abstractNumId="24" w15:restartNumberingAfterBreak="0">
+  <w:abstractNum w:abstractNumId="25" w15:restartNumberingAfterBreak="0">
     <w:nsid w:val="79726F2D"/>
     <w:multiLevelType w:val="hybridMultilevel"/>
     <w:tmpl w:val="E36A0978"/>
@@ -40445,7 +40984,7 @@
       </w:rPr>
     </w:lvl>
   </w:abstractNum>
-  <w:abstractNum w:abstractNumId="25" w15:restartNumberingAfterBreak="0">
+  <w:abstractNum w:abstractNumId="26" w15:restartNumberingAfterBreak="0">
     <w:nsid w:val="798363F2"/>
     <w:multiLevelType w:val="hybridMultilevel"/>
     <w:tmpl w:val="4100F994"/>
@@ -40558,7 +41097,7 @@
       </w:rPr>
     </w:lvl>
   </w:abstractNum>
-  <w:abstractNum w:abstractNumId="26" w15:restartNumberingAfterBreak="0">
+  <w:abstractNum w:abstractNumId="27" w15:restartNumberingAfterBreak="0">
     <w:nsid w:val="7AFD2151"/>
     <w:multiLevelType w:val="hybridMultilevel"/>
     <w:tmpl w:val="C1C64A82"/>
@@ -40943,7 +41482,7 @@
       </w:rPr>
     </w:lvl>
   </w:abstractNum>
-  <w:abstractNum w:abstractNumId="27" w15:restartNumberingAfterBreak="0">
+  <w:abstractNum w:abstractNumId="28" w15:restartNumberingAfterBreak="0">
     <w:nsid w:val="7DFB5743"/>
     <w:multiLevelType w:val="hybridMultilevel"/>
     <w:tmpl w:val="FFAE60B4"/>
@@ -41219,7 +41758,7 @@
       </w:rPr>
     </w:lvl>
   </w:abstractNum>
-  <w:abstractNum w:abstractNumId="28" w15:restartNumberingAfterBreak="0">
+  <w:abstractNum w:abstractNumId="29" w15:restartNumberingAfterBreak="0">
     <w:nsid w:val="7E97445D"/>
     <w:multiLevelType w:val="hybridMultilevel"/>
     <w:tmpl w:val="A98AC740"/>
@@ -41336,13 +41875,13 @@
     <w:abstractNumId w:val="14"/>
   </w:num>
   <w:num w:numId="2">
+    <w:abstractNumId w:val="20"/>
+  </w:num>
+  <w:num w:numId="3">
     <w:abstractNumId w:val="19"/>
   </w:num>
-  <w:num w:numId="3">
-    <w:abstractNumId w:val="18"/>
-  </w:num>
   <w:num w:numId="4">
-    <w:abstractNumId w:val="26"/>
+    <w:abstractNumId w:val="27"/>
   </w:num>
   <w:num w:numId="5">
     <w:abstractNumId w:val="4"/>
@@ -41351,7 +41890,7 @@
     <w:abstractNumId w:val="6"/>
   </w:num>
   <w:num w:numId="7">
-    <w:abstractNumId w:val="27"/>
+    <w:abstractNumId w:val="28"/>
   </w:num>
   <w:num w:numId="8">
     <w:abstractNumId w:val="5"/>
@@ -41360,13 +41899,13 @@
     <w:abstractNumId w:val="0"/>
   </w:num>
   <w:num w:numId="10">
-    <w:abstractNumId w:val="16"/>
+    <w:abstractNumId w:val="17"/>
   </w:num>
   <w:num w:numId="11">
-    <w:abstractNumId w:val="21"/>
+    <w:abstractNumId w:val="22"/>
   </w:num>
   <w:num w:numId="12">
-    <w:abstractNumId w:val="22"/>
+    <w:abstractNumId w:val="23"/>
   </w:num>
   <w:num w:numId="13">
     <w:abstractNumId w:val="2"/>
@@ -41378,22 +41917,22 @@
     <w:abstractNumId w:val="3"/>
   </w:num>
   <w:num w:numId="16">
-    <w:abstractNumId w:val="24"/>
+    <w:abstractNumId w:val="25"/>
   </w:num>
   <w:num w:numId="17">
-    <w:abstractNumId w:val="20"/>
+    <w:abstractNumId w:val="21"/>
   </w:num>
   <w:num w:numId="18">
     <w:abstractNumId w:val="10"/>
   </w:num>
   <w:num w:numId="19">
-    <w:abstractNumId w:val="17"/>
+    <w:abstractNumId w:val="18"/>
   </w:num>
   <w:num w:numId="20">
     <w:abstractNumId w:val="7"/>
   </w:num>
   <w:num w:numId="21">
-    <w:abstractNumId w:val="25"/>
+    <w:abstractNumId w:val="26"/>
   </w:num>
   <w:num w:numId="22">
     <w:abstractNumId w:val="11"/>
@@ -41402,10 +41941,10 @@
     <w:abstractNumId w:val="15"/>
   </w:num>
   <w:num w:numId="24">
-    <w:abstractNumId w:val="23"/>
+    <w:abstractNumId w:val="24"/>
   </w:num>
   <w:num w:numId="25">
-    <w:abstractNumId w:val="28"/>
+    <w:abstractNumId w:val="29"/>
   </w:num>
   <w:num w:numId="26">
     <w:abstractNumId w:val="1"/>
@@ -41418,6 +41957,9 @@
   </w:num>
   <w:num w:numId="29">
     <w:abstractNumId w:val="9"/>
+  </w:num>
+  <w:num w:numId="30">
+    <w:abstractNumId w:val="16"/>
   </w:num>
   <w:numIdMacAtCleanup w:val="22"/>
 </w:numbering>
@@ -42089,6 +42631,7 @@
   <w:style w:type="character" w:default="1" w:styleId="Tipodeletrapredefinidodopargrafo">
     <w:name w:val="Default Paragraph Font"/>
     <w:uiPriority w:val="1"/>
+    <w:semiHidden/>
     <w:unhideWhenUsed/>
   </w:style>
   <w:style w:type="table" w:default="1" w:styleId="Tabelanormal">
@@ -44321,7 +44864,7 @@
 </file>
 
 <file path=customXml/itemProps1.xml><?xml version="1.0" encoding="utf-8"?>
-<ds:datastoreItem xmlns:ds="http://schemas.openxmlformats.org/officeDocument/2006/customXml" ds:itemID="{A1A4E29D-A314-45C0-B6D5-2FF168224436}">
+<ds:datastoreItem xmlns:ds="http://schemas.openxmlformats.org/officeDocument/2006/customXml" ds:itemID="{CD8CEFC8-48A4-41EE-AC1E-CF87380DD4DF}">
   <ds:schemaRefs>
     <ds:schemaRef ds:uri="http://schemas.openxmlformats.org/officeDocument/2006/bibliography"/>
   </ds:schemaRefs>

</xml_diff>